<commit_message>
update time and title
</commit_message>
<xml_diff>
--- a/document/專案管理系統.docx
+++ b/document/專案管理系統.docx
@@ -1,6 +1,6 @@
 
 <file path=word/document.xml><?xml version="1.0" encoding="utf-8"?>
-<w:document xmlns:wpc="http://schemas.microsoft.com/office/word/2010/wordprocessingCanvas" xmlns:cx="http://schemas.microsoft.com/office/drawing/2014/chartex" xmlns:mc="http://schemas.openxmlformats.org/markup-compatibility/2006" xmlns:o="urn:schemas-microsoft-com:office:office" xmlns:r="http://schemas.openxmlformats.org/officeDocument/2006/relationships" xmlns:m="http://schemas.openxmlformats.org/officeDocument/2006/math" xmlns:v="urn:schemas-microsoft-com:vml" xmlns:wp14="http://schemas.microsoft.com/office/word/2010/wordprocessingDrawing" xmlns:wp="http://schemas.openxmlformats.org/drawingml/2006/wordprocessingDrawing" xmlns:w10="urn:schemas-microsoft-com:office:word" xmlns:w="http://schemas.openxmlformats.org/wordprocessingml/2006/main" xmlns:w14="http://schemas.microsoft.com/office/word/2010/wordml" xmlns:w15="http://schemas.microsoft.com/office/word/2012/wordml" xmlns:w16se="http://schemas.microsoft.com/office/word/2015/wordml/symex" xmlns:wpg="http://schemas.microsoft.com/office/word/2010/wordprocessingGroup" xmlns:wpi="http://schemas.microsoft.com/office/word/2010/wordprocessingInk" xmlns:wne="http://schemas.microsoft.com/office/word/2006/wordml" xmlns:wps="http://schemas.microsoft.com/office/word/2010/wordprocessingShape" mc:Ignorable="w14 w15 w16se wp14">
+<w:document xmlns:wpc="http://schemas.microsoft.com/office/word/2010/wordprocessingCanvas" xmlns:mc="http://schemas.openxmlformats.org/markup-compatibility/2006" xmlns:o="urn:schemas-microsoft-com:office:office" xmlns:r="http://schemas.openxmlformats.org/officeDocument/2006/relationships" xmlns:m="http://schemas.openxmlformats.org/officeDocument/2006/math" xmlns:v="urn:schemas-microsoft-com:vml" xmlns:wp14="http://schemas.microsoft.com/office/word/2010/wordprocessingDrawing" xmlns:wp="http://schemas.openxmlformats.org/drawingml/2006/wordprocessingDrawing" xmlns:w10="urn:schemas-microsoft-com:office:word" xmlns:w="http://schemas.openxmlformats.org/wordprocessingml/2006/main" xmlns:w14="http://schemas.microsoft.com/office/word/2010/wordml" xmlns:w15="http://schemas.microsoft.com/office/word/2012/wordml" xmlns:wpg="http://schemas.microsoft.com/office/word/2010/wordprocessingGroup" xmlns:wpi="http://schemas.microsoft.com/office/word/2010/wordprocessingInk" xmlns:wne="http://schemas.microsoft.com/office/word/2006/wordml" xmlns:wps="http://schemas.microsoft.com/office/word/2010/wordprocessingShape" mc:Ignorable="w14 w15 wp14">
   <w:body>
     <w:p>
       <w:pPr>
@@ -36,7 +36,7 @@
           <w:sz w:val="72"/>
           <w:szCs w:val="72"/>
         </w:rPr>
-        <w:t xml:space="preserve"> HW3</w:t>
+        <w:t xml:space="preserve"> HW4</w:t>
       </w:r>
     </w:p>
     <w:p/>
@@ -908,7 +908,6 @@
           <w:pPr>
             <w:pStyle w:val="11"/>
             <w:tabs>
-              <w:tab w:val="left" w:pos="480"/>
               <w:tab w:val="right" w:leader="dot" w:pos="8296"/>
             </w:tabs>
             <w:rPr>
@@ -925,9 +924,10 @@
             </w:r>
             <w:r>
               <w:rPr>
+                <w:rFonts w:hint="eastAsia"/>
                 <w:noProof/>
               </w:rPr>
-              <w:tab/>
+              <w:t xml:space="preserve"> </w:t>
             </w:r>
             <w:r>
               <w:rPr>
@@ -4193,21 +4193,21 @@
               <w:rPr>
                 <w:rFonts w:hint="eastAsia"/>
               </w:rPr>
-              <w:t>如果輸</w:t>
+              <w:t>如果</w:t>
             </w:r>
             <w:proofErr w:type="gramStart"/>
             <w:r>
               <w:rPr>
                 <w:rFonts w:hint="eastAsia"/>
               </w:rPr>
-              <w:t>入帳</w:t>
+              <w:t>輸入帳密不</w:t>
             </w:r>
             <w:proofErr w:type="gramEnd"/>
             <w:r>
               <w:rPr>
                 <w:rFonts w:hint="eastAsia"/>
               </w:rPr>
-              <w:t>密不正確</w:t>
+              <w:t>正確</w:t>
             </w:r>
           </w:p>
           <w:p>
@@ -12588,7 +12588,7 @@
             <v:path o:extrusionok="f" gradientshapeok="t" o:connecttype="rect"/>
             <o:lock v:ext="edit" aspectratio="t"/>
           </v:shapetype>
-          <v:shape id="_x0000_i1025" type="#_x0000_t75" style="width:414.35pt;height:277.15pt">
+          <v:shape id="_x0000_i1025" type="#_x0000_t75" style="width:414.75pt;height:277.5pt">
             <v:imagedata r:id="rId10" o:title="Domain Model"/>
           </v:shape>
         </w:pict>
@@ -12905,7 +12905,7 @@
       </w:pPr>
       <w:r>
         <w:pict>
-          <v:shape id="_x0000_i1026" type="#_x0000_t75" style="width:416.4pt;height:308.4pt">
+          <v:shape id="_x0000_i1026" type="#_x0000_t75" style="width:416.25pt;height:308.25pt">
             <v:imagedata r:id="rId11" o:title="Domain Model_final" croptop="32728f" cropleft="-237f"/>
           </v:shape>
         </w:pict>
@@ -17442,25 +17442,23 @@
       <w:pPr>
         <w:widowControl/>
         <w:rPr>
-          <w:rFonts w:eastAsia="標楷體" w:hint="eastAsia"/>
+          <w:rFonts w:eastAsia="標楷體"/>
         </w:rPr>
       </w:pPr>
       <w:r>
         <w:br w:type="page"/>
       </w:r>
-      <w:bookmarkStart w:id="18" w:name="_GoBack"/>
-      <w:bookmarkEnd w:id="18"/>
     </w:p>
     <w:p>
       <w:pPr>
         <w:pStyle w:val="OOAD0"/>
       </w:pPr>
-      <w:bookmarkStart w:id="19" w:name="_Toc480790216"/>
+      <w:bookmarkStart w:id="18" w:name="_Toc480790216"/>
       <w:r>
         <w:lastRenderedPageBreak/>
         <w:t>Measurement</w:t>
       </w:r>
-      <w:bookmarkEnd w:id="19"/>
+      <w:bookmarkEnd w:id="18"/>
     </w:p>
     <w:tbl>
       <w:tblPr>
@@ -18644,11 +18642,950 @@
           </w:p>
         </w:tc>
       </w:tr>
+      <w:tr>
+        <w:tc>
+          <w:tcPr>
+            <w:tcW w:w="1014" w:type="pct"/>
+          </w:tcPr>
+          <w:p>
+            <w:pPr>
+              <w:pStyle w:val="OOAD2"/>
+            </w:pPr>
+            <w:r>
+              <w:rPr>
+                <w:rFonts w:hint="eastAsia"/>
+              </w:rPr>
+              <w:t>Total</w:t>
+            </w:r>
+          </w:p>
+        </w:tc>
+        <w:tc>
+          <w:tcPr>
+            <w:tcW w:w="624" w:type="pct"/>
+          </w:tcPr>
+          <w:p>
+            <w:pPr>
+              <w:pStyle w:val="OOAD2"/>
+            </w:pPr>
+            <w:r>
+              <w:rPr>
+                <w:rFonts w:hint="eastAsia"/>
+              </w:rPr>
+              <w:t>2</w:t>
+            </w:r>
+            <w:r>
+              <w:rPr>
+                <w:rFonts w:hint="eastAsia"/>
+              </w:rPr>
+              <w:t>HR</w:t>
+            </w:r>
+          </w:p>
+        </w:tc>
+        <w:tc>
+          <w:tcPr>
+            <w:tcW w:w="1022" w:type="pct"/>
+          </w:tcPr>
+          <w:p>
+            <w:pPr>
+              <w:pStyle w:val="OOAD2"/>
+            </w:pPr>
+            <w:r>
+              <w:rPr>
+                <w:rFonts w:hint="eastAsia"/>
+              </w:rPr>
+              <w:t>Total</w:t>
+            </w:r>
+          </w:p>
+        </w:tc>
+        <w:tc>
+          <w:tcPr>
+            <w:tcW w:w="675" w:type="pct"/>
+          </w:tcPr>
+          <w:p>
+            <w:pPr>
+              <w:pStyle w:val="OOAD2"/>
+            </w:pPr>
+            <w:r>
+              <w:rPr>
+                <w:rFonts w:hint="eastAsia"/>
+              </w:rPr>
+              <w:t>2HR</w:t>
+            </w:r>
+          </w:p>
+        </w:tc>
+        <w:tc>
+          <w:tcPr>
+            <w:tcW w:w="1016" w:type="pct"/>
+          </w:tcPr>
+          <w:p>
+            <w:pPr>
+              <w:pStyle w:val="OOAD2"/>
+            </w:pPr>
+            <w:r>
+              <w:rPr>
+                <w:rFonts w:hint="eastAsia"/>
+              </w:rPr>
+              <w:t>Total</w:t>
+            </w:r>
+          </w:p>
+        </w:tc>
+        <w:tc>
+          <w:tcPr>
+            <w:tcW w:w="649" w:type="pct"/>
+          </w:tcPr>
+          <w:p>
+            <w:pPr>
+              <w:pStyle w:val="OOAD2"/>
+            </w:pPr>
+            <w:r>
+              <w:rPr>
+                <w:rFonts w:hint="eastAsia"/>
+              </w:rPr>
+              <w:t>2HR</w:t>
+            </w:r>
+          </w:p>
+        </w:tc>
+      </w:tr>
+      <w:tr>
+        <w:tc>
+          <w:tcPr>
+            <w:tcW w:w="5000" w:type="pct"/>
+            <w:gridSpan w:val="6"/>
+            <w:shd w:val="clear" w:color="auto" w:fill="DEEAF6" w:themeFill="accent1" w:themeFillTint="33"/>
+          </w:tcPr>
+          <w:p>
+            <w:pPr>
+              <w:pStyle w:val="OOAD2"/>
+              <w:rPr>
+                <w:rFonts w:hint="eastAsia"/>
+              </w:rPr>
+            </w:pPr>
+            <w:r>
+              <w:t>#</w:t>
+            </w:r>
+            <w:r>
+              <w:rPr>
+                <w:rFonts w:hint="eastAsia"/>
+              </w:rPr>
+              <w:t>HW4</w:t>
+            </w:r>
+          </w:p>
+        </w:tc>
+      </w:tr>
+      <w:tr>
+        <w:tc>
+          <w:tcPr>
+            <w:tcW w:w="1014" w:type="pct"/>
+          </w:tcPr>
+          <w:p>
+            <w:pPr>
+              <w:pStyle w:val="OOAD2"/>
+            </w:pPr>
+            <w:r>
+              <w:rPr>
+                <w:rFonts w:hint="eastAsia"/>
+              </w:rPr>
+              <w:t>2017/04/21</w:t>
+            </w:r>
+            <w:r>
+              <w:br/>
+              <w:t>1</w:t>
+            </w:r>
+            <w:r>
+              <w:rPr>
+                <w:rFonts w:hint="eastAsia"/>
+              </w:rPr>
+              <w:t>0</w:t>
+            </w:r>
+            <w:r>
+              <w:t>:</w:t>
+            </w:r>
+            <w:r>
+              <w:rPr>
+                <w:rFonts w:hint="eastAsia"/>
+              </w:rPr>
+              <w:t>0</w:t>
+            </w:r>
+            <w:r>
+              <w:t>0 ~ 1</w:t>
+            </w:r>
+            <w:r>
+              <w:rPr>
+                <w:rFonts w:hint="eastAsia"/>
+              </w:rPr>
+              <w:t>1</w:t>
+            </w:r>
+            <w:r>
+              <w:t>:</w:t>
+            </w:r>
+            <w:r>
+              <w:rPr>
+                <w:rFonts w:hint="eastAsia"/>
+              </w:rPr>
+              <w:t>0</w:t>
+            </w:r>
+            <w:r>
+              <w:t>0</w:t>
+            </w:r>
+          </w:p>
+        </w:tc>
+        <w:tc>
+          <w:tcPr>
+            <w:tcW w:w="624" w:type="pct"/>
+          </w:tcPr>
+          <w:p>
+            <w:pPr>
+              <w:pStyle w:val="OOAD2"/>
+            </w:pPr>
+            <w:r>
+              <w:rPr>
+                <w:rFonts w:hint="eastAsia"/>
+              </w:rPr>
+              <w:t>1</w:t>
+            </w:r>
+            <w:r>
+              <w:rPr>
+                <w:rFonts w:hint="eastAsia"/>
+              </w:rPr>
+              <w:t>HR</w:t>
+            </w:r>
+          </w:p>
+        </w:tc>
+        <w:tc>
+          <w:tcPr>
+            <w:tcW w:w="1022" w:type="pct"/>
+          </w:tcPr>
+          <w:p>
+            <w:pPr>
+              <w:pStyle w:val="OOAD2"/>
+            </w:pPr>
+            <w:r>
+              <w:rPr>
+                <w:rFonts w:hint="eastAsia"/>
+              </w:rPr>
+              <w:t>2017/04/21</w:t>
+            </w:r>
+            <w:r>
+              <w:br/>
+              <w:t>1</w:t>
+            </w:r>
+            <w:r>
+              <w:rPr>
+                <w:rFonts w:hint="eastAsia"/>
+              </w:rPr>
+              <w:t>0</w:t>
+            </w:r>
+            <w:r>
+              <w:t>:</w:t>
+            </w:r>
+            <w:r>
+              <w:rPr>
+                <w:rFonts w:hint="eastAsia"/>
+              </w:rPr>
+              <w:t>0</w:t>
+            </w:r>
+            <w:r>
+              <w:t>0 ~ 1</w:t>
+            </w:r>
+            <w:r>
+              <w:rPr>
+                <w:rFonts w:hint="eastAsia"/>
+              </w:rPr>
+              <w:t>1</w:t>
+            </w:r>
+            <w:r>
+              <w:t>:</w:t>
+            </w:r>
+            <w:r>
+              <w:rPr>
+                <w:rFonts w:hint="eastAsia"/>
+              </w:rPr>
+              <w:t>0</w:t>
+            </w:r>
+            <w:r>
+              <w:t>0</w:t>
+            </w:r>
+          </w:p>
+        </w:tc>
+        <w:tc>
+          <w:tcPr>
+            <w:tcW w:w="675" w:type="pct"/>
+          </w:tcPr>
+          <w:p>
+            <w:pPr>
+              <w:pStyle w:val="OOAD2"/>
+            </w:pPr>
+            <w:r>
+              <w:rPr>
+                <w:rFonts w:hint="eastAsia"/>
+              </w:rPr>
+              <w:t>1</w:t>
+            </w:r>
+            <w:r>
+              <w:rPr>
+                <w:rFonts w:hint="eastAsia"/>
+              </w:rPr>
+              <w:t>HR</w:t>
+            </w:r>
+          </w:p>
+        </w:tc>
+        <w:tc>
+          <w:tcPr>
+            <w:tcW w:w="1016" w:type="pct"/>
+          </w:tcPr>
+          <w:p>
+            <w:pPr>
+              <w:pStyle w:val="OOAD2"/>
+            </w:pPr>
+            <w:r>
+              <w:rPr>
+                <w:rFonts w:hint="eastAsia"/>
+              </w:rPr>
+              <w:t>2017/04/21</w:t>
+            </w:r>
+            <w:r>
+              <w:br/>
+              <w:t>1</w:t>
+            </w:r>
+            <w:r>
+              <w:rPr>
+                <w:rFonts w:hint="eastAsia"/>
+              </w:rPr>
+              <w:t>0</w:t>
+            </w:r>
+            <w:r>
+              <w:t>:</w:t>
+            </w:r>
+            <w:r>
+              <w:rPr>
+                <w:rFonts w:hint="eastAsia"/>
+              </w:rPr>
+              <w:t>0</w:t>
+            </w:r>
+            <w:r>
+              <w:t>0 ~ 1</w:t>
+            </w:r>
+            <w:r>
+              <w:rPr>
+                <w:rFonts w:hint="eastAsia"/>
+              </w:rPr>
+              <w:t>1</w:t>
+            </w:r>
+            <w:r>
+              <w:t>:</w:t>
+            </w:r>
+            <w:r>
+              <w:rPr>
+                <w:rFonts w:hint="eastAsia"/>
+              </w:rPr>
+              <w:t>0</w:t>
+            </w:r>
+            <w:r>
+              <w:t>0</w:t>
+            </w:r>
+          </w:p>
+        </w:tc>
+        <w:tc>
+          <w:tcPr>
+            <w:tcW w:w="649" w:type="pct"/>
+          </w:tcPr>
+          <w:p>
+            <w:pPr>
+              <w:pStyle w:val="OOAD2"/>
+            </w:pPr>
+            <w:r>
+              <w:rPr>
+                <w:rFonts w:hint="eastAsia"/>
+              </w:rPr>
+              <w:t>1</w:t>
+            </w:r>
+            <w:r>
+              <w:rPr>
+                <w:rFonts w:hint="eastAsia"/>
+              </w:rPr>
+              <w:t>HR</w:t>
+            </w:r>
+          </w:p>
+        </w:tc>
+      </w:tr>
+      <w:tr>
+        <w:tc>
+          <w:tcPr>
+            <w:tcW w:w="1014" w:type="pct"/>
+          </w:tcPr>
+          <w:p>
+            <w:pPr>
+              <w:pStyle w:val="OOAD2"/>
+            </w:pPr>
+            <w:r>
+              <w:rPr>
+                <w:rFonts w:hint="eastAsia"/>
+              </w:rPr>
+              <w:t>2017/04/21</w:t>
+            </w:r>
+            <w:r>
+              <w:br/>
+              <w:t>1</w:t>
+            </w:r>
+            <w:r>
+              <w:rPr>
+                <w:rFonts w:hint="eastAsia"/>
+              </w:rPr>
+              <w:t>4</w:t>
+            </w:r>
+            <w:r>
+              <w:t>:</w:t>
+            </w:r>
+            <w:r>
+              <w:rPr>
+                <w:rFonts w:hint="eastAsia"/>
+              </w:rPr>
+              <w:t>0</w:t>
+            </w:r>
+            <w:r>
+              <w:t>0 ~ 1</w:t>
+            </w:r>
+            <w:r>
+              <w:rPr>
+                <w:rFonts w:hint="eastAsia"/>
+              </w:rPr>
+              <w:t>7</w:t>
+            </w:r>
+            <w:r>
+              <w:t>:</w:t>
+            </w:r>
+            <w:r>
+              <w:rPr>
+                <w:rFonts w:hint="eastAsia"/>
+              </w:rPr>
+              <w:t>0</w:t>
+            </w:r>
+            <w:r>
+              <w:t>0</w:t>
+            </w:r>
+          </w:p>
+        </w:tc>
+        <w:tc>
+          <w:tcPr>
+            <w:tcW w:w="624" w:type="pct"/>
+          </w:tcPr>
+          <w:p>
+            <w:pPr>
+              <w:pStyle w:val="OOAD2"/>
+            </w:pPr>
+            <w:r>
+              <w:rPr>
+                <w:rFonts w:hint="eastAsia"/>
+              </w:rPr>
+              <w:t>3</w:t>
+            </w:r>
+            <w:r>
+              <w:rPr>
+                <w:rFonts w:hint="eastAsia"/>
+              </w:rPr>
+              <w:t>HR</w:t>
+            </w:r>
+          </w:p>
+        </w:tc>
+        <w:tc>
+          <w:tcPr>
+            <w:tcW w:w="1022" w:type="pct"/>
+          </w:tcPr>
+          <w:p>
+            <w:pPr>
+              <w:pStyle w:val="OOAD2"/>
+            </w:pPr>
+            <w:r>
+              <w:rPr>
+                <w:rFonts w:hint="eastAsia"/>
+              </w:rPr>
+              <w:t>2017/04/21</w:t>
+            </w:r>
+            <w:r>
+              <w:br/>
+              <w:t>1</w:t>
+            </w:r>
+            <w:r>
+              <w:rPr>
+                <w:rFonts w:hint="eastAsia"/>
+              </w:rPr>
+              <w:t>4</w:t>
+            </w:r>
+            <w:r>
+              <w:t>:</w:t>
+            </w:r>
+            <w:r>
+              <w:rPr>
+                <w:rFonts w:hint="eastAsia"/>
+              </w:rPr>
+              <w:t>0</w:t>
+            </w:r>
+            <w:r>
+              <w:t>0 ~ 1</w:t>
+            </w:r>
+            <w:r>
+              <w:rPr>
+                <w:rFonts w:hint="eastAsia"/>
+              </w:rPr>
+              <w:t>7</w:t>
+            </w:r>
+            <w:r>
+              <w:t>:</w:t>
+            </w:r>
+            <w:r>
+              <w:rPr>
+                <w:rFonts w:hint="eastAsia"/>
+              </w:rPr>
+              <w:t>0</w:t>
+            </w:r>
+            <w:r>
+              <w:t>0</w:t>
+            </w:r>
+          </w:p>
+        </w:tc>
+        <w:tc>
+          <w:tcPr>
+            <w:tcW w:w="675" w:type="pct"/>
+          </w:tcPr>
+          <w:p>
+            <w:pPr>
+              <w:pStyle w:val="OOAD2"/>
+            </w:pPr>
+            <w:r>
+              <w:rPr>
+                <w:rFonts w:hint="eastAsia"/>
+              </w:rPr>
+              <w:t>3</w:t>
+            </w:r>
+            <w:r>
+              <w:rPr>
+                <w:rFonts w:hint="eastAsia"/>
+              </w:rPr>
+              <w:t>HR</w:t>
+            </w:r>
+          </w:p>
+        </w:tc>
+        <w:tc>
+          <w:tcPr>
+            <w:tcW w:w="1016" w:type="pct"/>
+          </w:tcPr>
+          <w:p>
+            <w:pPr>
+              <w:pStyle w:val="OOAD2"/>
+            </w:pPr>
+            <w:r>
+              <w:rPr>
+                <w:rFonts w:hint="eastAsia"/>
+              </w:rPr>
+              <w:t>2017/04/21</w:t>
+            </w:r>
+            <w:r>
+              <w:br/>
+              <w:t>1</w:t>
+            </w:r>
+            <w:r>
+              <w:rPr>
+                <w:rFonts w:hint="eastAsia"/>
+              </w:rPr>
+              <w:t>4</w:t>
+            </w:r>
+            <w:r>
+              <w:t>:</w:t>
+            </w:r>
+            <w:r>
+              <w:rPr>
+                <w:rFonts w:hint="eastAsia"/>
+              </w:rPr>
+              <w:t>0</w:t>
+            </w:r>
+            <w:r>
+              <w:t>0 ~ 1</w:t>
+            </w:r>
+            <w:r>
+              <w:rPr>
+                <w:rFonts w:hint="eastAsia"/>
+              </w:rPr>
+              <w:t>7</w:t>
+            </w:r>
+            <w:r>
+              <w:t>:</w:t>
+            </w:r>
+            <w:r>
+              <w:rPr>
+                <w:rFonts w:hint="eastAsia"/>
+              </w:rPr>
+              <w:t>0</w:t>
+            </w:r>
+            <w:r>
+              <w:t>0</w:t>
+            </w:r>
+          </w:p>
+        </w:tc>
+        <w:tc>
+          <w:tcPr>
+            <w:tcW w:w="649" w:type="pct"/>
+          </w:tcPr>
+          <w:p>
+            <w:pPr>
+              <w:pStyle w:val="OOAD2"/>
+            </w:pPr>
+            <w:r>
+              <w:rPr>
+                <w:rFonts w:hint="eastAsia"/>
+              </w:rPr>
+              <w:t>3</w:t>
+            </w:r>
+            <w:r>
+              <w:rPr>
+                <w:rFonts w:hint="eastAsia"/>
+              </w:rPr>
+              <w:t>HR</w:t>
+            </w:r>
+          </w:p>
+        </w:tc>
+      </w:tr>
+      <w:tr>
+        <w:tc>
+          <w:tcPr>
+            <w:tcW w:w="1014" w:type="pct"/>
+          </w:tcPr>
+          <w:p>
+            <w:pPr>
+              <w:pStyle w:val="OOAD2"/>
+            </w:pPr>
+            <w:r>
+              <w:rPr>
+                <w:rFonts w:hint="eastAsia"/>
+              </w:rPr>
+              <w:t>2017/04/22</w:t>
+            </w:r>
+            <w:r>
+              <w:br/>
+              <w:t>1</w:t>
+            </w:r>
+            <w:r>
+              <w:rPr>
+                <w:rFonts w:hint="eastAsia"/>
+              </w:rPr>
+              <w:t>4</w:t>
+            </w:r>
+            <w:r>
+              <w:t>:</w:t>
+            </w:r>
+            <w:r>
+              <w:rPr>
+                <w:rFonts w:hint="eastAsia"/>
+              </w:rPr>
+              <w:t>0</w:t>
+            </w:r>
+            <w:r>
+              <w:t>0 ~ 1</w:t>
+            </w:r>
+            <w:r>
+              <w:rPr>
+                <w:rFonts w:hint="eastAsia"/>
+              </w:rPr>
+              <w:t>8</w:t>
+            </w:r>
+            <w:r>
+              <w:t>:</w:t>
+            </w:r>
+            <w:r>
+              <w:rPr>
+                <w:rFonts w:hint="eastAsia"/>
+              </w:rPr>
+              <w:t>0</w:t>
+            </w:r>
+            <w:r>
+              <w:t>0</w:t>
+            </w:r>
+          </w:p>
+        </w:tc>
+        <w:tc>
+          <w:tcPr>
+            <w:tcW w:w="624" w:type="pct"/>
+          </w:tcPr>
+          <w:p>
+            <w:pPr>
+              <w:pStyle w:val="OOAD2"/>
+            </w:pPr>
+            <w:r>
+              <w:rPr>
+                <w:rFonts w:hint="eastAsia"/>
+              </w:rPr>
+              <w:t>4</w:t>
+            </w:r>
+            <w:r>
+              <w:rPr>
+                <w:rFonts w:hint="eastAsia"/>
+              </w:rPr>
+              <w:t>HR</w:t>
+            </w:r>
+          </w:p>
+        </w:tc>
+        <w:tc>
+          <w:tcPr>
+            <w:tcW w:w="1022" w:type="pct"/>
+          </w:tcPr>
+          <w:p>
+            <w:pPr>
+              <w:pStyle w:val="OOAD2"/>
+            </w:pPr>
+            <w:r>
+              <w:rPr>
+                <w:rFonts w:hint="eastAsia"/>
+              </w:rPr>
+              <w:t>2017/04/22</w:t>
+            </w:r>
+            <w:r>
+              <w:br/>
+              <w:t>1</w:t>
+            </w:r>
+            <w:r>
+              <w:rPr>
+                <w:rFonts w:hint="eastAsia"/>
+              </w:rPr>
+              <w:t>4</w:t>
+            </w:r>
+            <w:r>
+              <w:t>:</w:t>
+            </w:r>
+            <w:r>
+              <w:rPr>
+                <w:rFonts w:hint="eastAsia"/>
+              </w:rPr>
+              <w:t>0</w:t>
+            </w:r>
+            <w:r>
+              <w:t>0 ~ 1</w:t>
+            </w:r>
+            <w:r>
+              <w:rPr>
+                <w:rFonts w:hint="eastAsia"/>
+              </w:rPr>
+              <w:t>8</w:t>
+            </w:r>
+            <w:r>
+              <w:t>:</w:t>
+            </w:r>
+            <w:r>
+              <w:rPr>
+                <w:rFonts w:hint="eastAsia"/>
+              </w:rPr>
+              <w:t>0</w:t>
+            </w:r>
+            <w:r>
+              <w:t>0</w:t>
+            </w:r>
+          </w:p>
+        </w:tc>
+        <w:tc>
+          <w:tcPr>
+            <w:tcW w:w="675" w:type="pct"/>
+          </w:tcPr>
+          <w:p>
+            <w:pPr>
+              <w:pStyle w:val="OOAD2"/>
+            </w:pPr>
+            <w:r>
+              <w:rPr>
+                <w:rFonts w:hint="eastAsia"/>
+              </w:rPr>
+              <w:t>4</w:t>
+            </w:r>
+            <w:bookmarkStart w:id="19" w:name="_GoBack"/>
+            <w:bookmarkEnd w:id="19"/>
+            <w:r>
+              <w:rPr>
+                <w:rFonts w:hint="eastAsia"/>
+              </w:rPr>
+              <w:t>HR</w:t>
+            </w:r>
+          </w:p>
+        </w:tc>
+        <w:tc>
+          <w:tcPr>
+            <w:tcW w:w="1016" w:type="pct"/>
+          </w:tcPr>
+          <w:p>
+            <w:pPr>
+              <w:pStyle w:val="OOAD2"/>
+            </w:pPr>
+            <w:r>
+              <w:rPr>
+                <w:rFonts w:hint="eastAsia"/>
+              </w:rPr>
+              <w:t>2017/04/22</w:t>
+            </w:r>
+            <w:r>
+              <w:br/>
+              <w:t>1</w:t>
+            </w:r>
+            <w:r>
+              <w:rPr>
+                <w:rFonts w:hint="eastAsia"/>
+              </w:rPr>
+              <w:t>4</w:t>
+            </w:r>
+            <w:r>
+              <w:t>:</w:t>
+            </w:r>
+            <w:r>
+              <w:rPr>
+                <w:rFonts w:hint="eastAsia"/>
+              </w:rPr>
+              <w:t>0</w:t>
+            </w:r>
+            <w:r>
+              <w:t>0 ~ 1</w:t>
+            </w:r>
+            <w:r>
+              <w:rPr>
+                <w:rFonts w:hint="eastAsia"/>
+              </w:rPr>
+              <w:t>8</w:t>
+            </w:r>
+            <w:r>
+              <w:t>:</w:t>
+            </w:r>
+            <w:r>
+              <w:rPr>
+                <w:rFonts w:hint="eastAsia"/>
+              </w:rPr>
+              <w:t>0</w:t>
+            </w:r>
+            <w:r>
+              <w:t>0</w:t>
+            </w:r>
+          </w:p>
+        </w:tc>
+        <w:tc>
+          <w:tcPr>
+            <w:tcW w:w="649" w:type="pct"/>
+          </w:tcPr>
+          <w:p>
+            <w:pPr>
+              <w:pStyle w:val="OOAD2"/>
+            </w:pPr>
+            <w:r>
+              <w:rPr>
+                <w:rFonts w:hint="eastAsia"/>
+              </w:rPr>
+              <w:t>4</w:t>
+            </w:r>
+            <w:r>
+              <w:rPr>
+                <w:rFonts w:hint="eastAsia"/>
+              </w:rPr>
+              <w:t>HR</w:t>
+            </w:r>
+          </w:p>
+        </w:tc>
+      </w:tr>
+      <w:tr>
+        <w:tc>
+          <w:tcPr>
+            <w:tcW w:w="1014" w:type="pct"/>
+          </w:tcPr>
+          <w:p>
+            <w:pPr>
+              <w:pStyle w:val="OOAD2"/>
+            </w:pPr>
+            <w:r>
+              <w:rPr>
+                <w:rFonts w:hint="eastAsia"/>
+              </w:rPr>
+              <w:t>Total</w:t>
+            </w:r>
+          </w:p>
+        </w:tc>
+        <w:tc>
+          <w:tcPr>
+            <w:tcW w:w="624" w:type="pct"/>
+          </w:tcPr>
+          <w:p>
+            <w:pPr>
+              <w:pStyle w:val="OOAD2"/>
+            </w:pPr>
+            <w:r>
+              <w:rPr>
+                <w:rFonts w:hint="eastAsia"/>
+              </w:rPr>
+              <w:t>8HR</w:t>
+            </w:r>
+          </w:p>
+        </w:tc>
+        <w:tc>
+          <w:tcPr>
+            <w:tcW w:w="1022" w:type="pct"/>
+          </w:tcPr>
+          <w:p>
+            <w:pPr>
+              <w:pStyle w:val="OOAD2"/>
+            </w:pPr>
+            <w:r>
+              <w:rPr>
+                <w:rFonts w:hint="eastAsia"/>
+              </w:rPr>
+              <w:t>Total</w:t>
+            </w:r>
+          </w:p>
+        </w:tc>
+        <w:tc>
+          <w:tcPr>
+            <w:tcW w:w="675" w:type="pct"/>
+          </w:tcPr>
+          <w:p>
+            <w:pPr>
+              <w:pStyle w:val="OOAD2"/>
+            </w:pPr>
+            <w:r>
+              <w:rPr>
+                <w:rFonts w:hint="eastAsia"/>
+              </w:rPr>
+              <w:t>8HR</w:t>
+            </w:r>
+          </w:p>
+        </w:tc>
+        <w:tc>
+          <w:tcPr>
+            <w:tcW w:w="1016" w:type="pct"/>
+          </w:tcPr>
+          <w:p>
+            <w:pPr>
+              <w:pStyle w:val="OOAD2"/>
+            </w:pPr>
+            <w:r>
+              <w:rPr>
+                <w:rFonts w:hint="eastAsia"/>
+              </w:rPr>
+              <w:t>Total</w:t>
+            </w:r>
+          </w:p>
+        </w:tc>
+        <w:tc>
+          <w:tcPr>
+            <w:tcW w:w="649" w:type="pct"/>
+          </w:tcPr>
+          <w:p>
+            <w:pPr>
+              <w:pStyle w:val="OOAD2"/>
+            </w:pPr>
+            <w:r>
+              <w:rPr>
+                <w:rFonts w:hint="eastAsia"/>
+              </w:rPr>
+              <w:t>8HR</w:t>
+            </w:r>
+          </w:p>
+        </w:tc>
+      </w:tr>
     </w:tbl>
     <w:p>
       <w:pPr>
-        <w:pStyle w:val="a8"/>
-        <w:ind w:leftChars="0" w:left="360"/>
+        <w:rPr>
+          <w:rFonts w:hint="eastAsia"/>
+        </w:rPr>
       </w:pPr>
     </w:p>
     <w:p>
@@ -18670,7 +19607,7 @@
 </file>
 
 <file path=word/endnotes.xml><?xml version="1.0" encoding="utf-8"?>
-<w:endnotes xmlns:wpc="http://schemas.microsoft.com/office/word/2010/wordprocessingCanvas" xmlns:cx="http://schemas.microsoft.com/office/drawing/2014/chartex" xmlns:mc="http://schemas.openxmlformats.org/markup-compatibility/2006" xmlns:o="urn:schemas-microsoft-com:office:office" xmlns:r="http://schemas.openxmlformats.org/officeDocument/2006/relationships" xmlns:m="http://schemas.openxmlformats.org/officeDocument/2006/math" xmlns:v="urn:schemas-microsoft-com:vml" xmlns:wp14="http://schemas.microsoft.com/office/word/2010/wordprocessingDrawing" xmlns:wp="http://schemas.openxmlformats.org/drawingml/2006/wordprocessingDrawing" xmlns:w10="urn:schemas-microsoft-com:office:word" xmlns:w="http://schemas.openxmlformats.org/wordprocessingml/2006/main" xmlns:w14="http://schemas.microsoft.com/office/word/2010/wordml" xmlns:w15="http://schemas.microsoft.com/office/word/2012/wordml" xmlns:w16se="http://schemas.microsoft.com/office/word/2015/wordml/symex" xmlns:wpg="http://schemas.microsoft.com/office/word/2010/wordprocessingGroup" xmlns:wpi="http://schemas.microsoft.com/office/word/2010/wordprocessingInk" xmlns:wne="http://schemas.microsoft.com/office/word/2006/wordml" xmlns:wps="http://schemas.microsoft.com/office/word/2010/wordprocessingShape" mc:Ignorable="w14 w15 w16se wp14">
+<w:endnotes xmlns:wpc="http://schemas.microsoft.com/office/word/2010/wordprocessingCanvas" xmlns:mc="http://schemas.openxmlformats.org/markup-compatibility/2006" xmlns:o="urn:schemas-microsoft-com:office:office" xmlns:r="http://schemas.openxmlformats.org/officeDocument/2006/relationships" xmlns:m="http://schemas.openxmlformats.org/officeDocument/2006/math" xmlns:v="urn:schemas-microsoft-com:vml" xmlns:wp14="http://schemas.microsoft.com/office/word/2010/wordprocessingDrawing" xmlns:wp="http://schemas.openxmlformats.org/drawingml/2006/wordprocessingDrawing" xmlns:w10="urn:schemas-microsoft-com:office:word" xmlns:w="http://schemas.openxmlformats.org/wordprocessingml/2006/main" xmlns:w14="http://schemas.microsoft.com/office/word/2010/wordml" xmlns:w15="http://schemas.microsoft.com/office/word/2012/wordml" xmlns:wpg="http://schemas.microsoft.com/office/word/2010/wordprocessingGroup" xmlns:wpi="http://schemas.microsoft.com/office/word/2010/wordprocessingInk" xmlns:wne="http://schemas.microsoft.com/office/word/2006/wordml" xmlns:wps="http://schemas.microsoft.com/office/word/2010/wordprocessingShape" mc:Ignorable="w14 w15 wp14">
   <w:endnote w:type="separator" w:id="-1">
     <w:p>
       <w:r>
@@ -18689,7 +19626,7 @@
 </file>
 
 <file path=word/footer1.xml><?xml version="1.0" encoding="utf-8"?>
-<w:ftr xmlns:wpc="http://schemas.microsoft.com/office/word/2010/wordprocessingCanvas" xmlns:cx="http://schemas.microsoft.com/office/drawing/2014/chartex" xmlns:mc="http://schemas.openxmlformats.org/markup-compatibility/2006" xmlns:o="urn:schemas-microsoft-com:office:office" xmlns:r="http://schemas.openxmlformats.org/officeDocument/2006/relationships" xmlns:m="http://schemas.openxmlformats.org/officeDocument/2006/math" xmlns:v="urn:schemas-microsoft-com:vml" xmlns:wp14="http://schemas.microsoft.com/office/word/2010/wordprocessingDrawing" xmlns:wp="http://schemas.openxmlformats.org/drawingml/2006/wordprocessingDrawing" xmlns:w10="urn:schemas-microsoft-com:office:word" xmlns:w="http://schemas.openxmlformats.org/wordprocessingml/2006/main" xmlns:w14="http://schemas.microsoft.com/office/word/2010/wordml" xmlns:w15="http://schemas.microsoft.com/office/word/2012/wordml" xmlns:w16se="http://schemas.microsoft.com/office/word/2015/wordml/symex" xmlns:wpg="http://schemas.microsoft.com/office/word/2010/wordprocessingGroup" xmlns:wpi="http://schemas.microsoft.com/office/word/2010/wordprocessingInk" xmlns:wne="http://schemas.microsoft.com/office/word/2006/wordml" xmlns:wps="http://schemas.microsoft.com/office/word/2010/wordprocessingShape" mc:Ignorable="w14 w15 w16se wp14">
+<w:ftr xmlns:wpc="http://schemas.microsoft.com/office/word/2010/wordprocessingCanvas" xmlns:mc="http://schemas.openxmlformats.org/markup-compatibility/2006" xmlns:o="urn:schemas-microsoft-com:office:office" xmlns:r="http://schemas.openxmlformats.org/officeDocument/2006/relationships" xmlns:m="http://schemas.openxmlformats.org/officeDocument/2006/math" xmlns:v="urn:schemas-microsoft-com:vml" xmlns:wp14="http://schemas.microsoft.com/office/word/2010/wordprocessingDrawing" xmlns:wp="http://schemas.openxmlformats.org/drawingml/2006/wordprocessingDrawing" xmlns:w10="urn:schemas-microsoft-com:office:word" xmlns:w="http://schemas.openxmlformats.org/wordprocessingml/2006/main" xmlns:w14="http://schemas.microsoft.com/office/word/2010/wordml" xmlns:w15="http://schemas.microsoft.com/office/word/2012/wordml" xmlns:wpg="http://schemas.microsoft.com/office/word/2010/wordprocessingGroup" xmlns:wpi="http://schemas.microsoft.com/office/word/2010/wordprocessingInk" xmlns:wne="http://schemas.microsoft.com/office/word/2006/wordml" xmlns:wps="http://schemas.microsoft.com/office/word/2010/wordprocessingShape" mc:Ignorable="w14 w15 wp14">
   <w:sdt>
     <w:sdtPr>
       <w:id w:val="-1401438251"/>
@@ -18719,7 +19656,7 @@
             <w:noProof/>
             <w:lang w:val="zh-TW"/>
           </w:rPr>
-          <w:t>37</w:t>
+          <w:t>34</w:t>
         </w:r>
         <w:r>
           <w:fldChar w:fldCharType="end"/>
@@ -18736,7 +19673,7 @@
 </file>
 
 <file path=word/footnotes.xml><?xml version="1.0" encoding="utf-8"?>
-<w:footnotes xmlns:wpc="http://schemas.microsoft.com/office/word/2010/wordprocessingCanvas" xmlns:cx="http://schemas.microsoft.com/office/drawing/2014/chartex" xmlns:mc="http://schemas.openxmlformats.org/markup-compatibility/2006" xmlns:o="urn:schemas-microsoft-com:office:office" xmlns:r="http://schemas.openxmlformats.org/officeDocument/2006/relationships" xmlns:m="http://schemas.openxmlformats.org/officeDocument/2006/math" xmlns:v="urn:schemas-microsoft-com:vml" xmlns:wp14="http://schemas.microsoft.com/office/word/2010/wordprocessingDrawing" xmlns:wp="http://schemas.openxmlformats.org/drawingml/2006/wordprocessingDrawing" xmlns:w10="urn:schemas-microsoft-com:office:word" xmlns:w="http://schemas.openxmlformats.org/wordprocessingml/2006/main" xmlns:w14="http://schemas.microsoft.com/office/word/2010/wordml" xmlns:w15="http://schemas.microsoft.com/office/word/2012/wordml" xmlns:w16se="http://schemas.microsoft.com/office/word/2015/wordml/symex" xmlns:wpg="http://schemas.microsoft.com/office/word/2010/wordprocessingGroup" xmlns:wpi="http://schemas.microsoft.com/office/word/2010/wordprocessingInk" xmlns:wne="http://schemas.microsoft.com/office/word/2006/wordml" xmlns:wps="http://schemas.microsoft.com/office/word/2010/wordprocessingShape" mc:Ignorable="w14 w15 w16se wp14">
+<w:footnotes xmlns:wpc="http://schemas.microsoft.com/office/word/2010/wordprocessingCanvas" xmlns:mc="http://schemas.openxmlformats.org/markup-compatibility/2006" xmlns:o="urn:schemas-microsoft-com:office:office" xmlns:r="http://schemas.openxmlformats.org/officeDocument/2006/relationships" xmlns:m="http://schemas.openxmlformats.org/officeDocument/2006/math" xmlns:v="urn:schemas-microsoft-com:vml" xmlns:wp14="http://schemas.microsoft.com/office/word/2010/wordprocessingDrawing" xmlns:wp="http://schemas.openxmlformats.org/drawingml/2006/wordprocessingDrawing" xmlns:w10="urn:schemas-microsoft-com:office:word" xmlns:w="http://schemas.openxmlformats.org/wordprocessingml/2006/main" xmlns:w14="http://schemas.microsoft.com/office/word/2010/wordml" xmlns:w15="http://schemas.microsoft.com/office/word/2012/wordml" xmlns:wpg="http://schemas.microsoft.com/office/word/2010/wordprocessingGroup" xmlns:wpi="http://schemas.microsoft.com/office/word/2010/wordprocessingInk" xmlns:wne="http://schemas.microsoft.com/office/word/2006/wordml" xmlns:wps="http://schemas.microsoft.com/office/word/2010/wordprocessingShape" mc:Ignorable="w14 w15 wp14">
   <w:footnote w:type="separator" w:id="-1">
     <w:p>
       <w:r>
@@ -18755,7 +19692,7 @@
 </file>
 
 <file path=word/numbering.xml><?xml version="1.0" encoding="utf-8"?>
-<w:numbering xmlns:wpc="http://schemas.microsoft.com/office/word/2010/wordprocessingCanvas" xmlns:cx="http://schemas.microsoft.com/office/drawing/2014/chartex" xmlns:mc="http://schemas.openxmlformats.org/markup-compatibility/2006" xmlns:o="urn:schemas-microsoft-com:office:office" xmlns:r="http://schemas.openxmlformats.org/officeDocument/2006/relationships" xmlns:m="http://schemas.openxmlformats.org/officeDocument/2006/math" xmlns:v="urn:schemas-microsoft-com:vml" xmlns:wp14="http://schemas.microsoft.com/office/word/2010/wordprocessingDrawing" xmlns:wp="http://schemas.openxmlformats.org/drawingml/2006/wordprocessingDrawing" xmlns:w10="urn:schemas-microsoft-com:office:word" xmlns:w="http://schemas.openxmlformats.org/wordprocessingml/2006/main" xmlns:w14="http://schemas.microsoft.com/office/word/2010/wordml" xmlns:w15="http://schemas.microsoft.com/office/word/2012/wordml" xmlns:w16se="http://schemas.microsoft.com/office/word/2015/wordml/symex" xmlns:wpg="http://schemas.microsoft.com/office/word/2010/wordprocessingGroup" xmlns:wpi="http://schemas.microsoft.com/office/word/2010/wordprocessingInk" xmlns:wne="http://schemas.microsoft.com/office/word/2006/wordml" xmlns:wps="http://schemas.microsoft.com/office/word/2010/wordprocessingShape" mc:Ignorable="w14 w15 w16se wp14">
+<w:numbering xmlns:wpc="http://schemas.microsoft.com/office/word/2010/wordprocessingCanvas" xmlns:mc="http://schemas.openxmlformats.org/markup-compatibility/2006" xmlns:o="urn:schemas-microsoft-com:office:office" xmlns:r="http://schemas.openxmlformats.org/officeDocument/2006/relationships" xmlns:m="http://schemas.openxmlformats.org/officeDocument/2006/math" xmlns:v="urn:schemas-microsoft-com:vml" xmlns:wp14="http://schemas.microsoft.com/office/word/2010/wordprocessingDrawing" xmlns:wp="http://schemas.openxmlformats.org/drawingml/2006/wordprocessingDrawing" xmlns:w10="urn:schemas-microsoft-com:office:word" xmlns:w="http://schemas.openxmlformats.org/wordprocessingml/2006/main" xmlns:w14="http://schemas.microsoft.com/office/word/2010/wordml" xmlns:w15="http://schemas.microsoft.com/office/word/2012/wordml" xmlns:wpg="http://schemas.microsoft.com/office/word/2010/wordprocessingGroup" xmlns:wpi="http://schemas.microsoft.com/office/word/2010/wordprocessingInk" xmlns:wne="http://schemas.microsoft.com/office/word/2006/wordml" xmlns:wps="http://schemas.microsoft.com/office/word/2010/wordprocessingShape" mc:Ignorable="w14 w15 wp14">
   <w:abstractNum w:abstractNumId="0" w15:restartNumberingAfterBreak="0">
     <w:nsid w:val="00590A2E"/>
     <w:multiLevelType w:val="hybridMultilevel"/>
@@ -22645,7 +23582,7 @@
 </file>
 
 <file path=word/styles.xml><?xml version="1.0" encoding="utf-8"?>
-<w:styles xmlns:mc="http://schemas.openxmlformats.org/markup-compatibility/2006" xmlns:r="http://schemas.openxmlformats.org/officeDocument/2006/relationships" xmlns:w="http://schemas.openxmlformats.org/wordprocessingml/2006/main" xmlns:w14="http://schemas.microsoft.com/office/word/2010/wordml" xmlns:w15="http://schemas.microsoft.com/office/word/2012/wordml" xmlns:w16se="http://schemas.microsoft.com/office/word/2015/wordml/symex" mc:Ignorable="w14 w15 w16se">
+<w:styles xmlns:mc="http://schemas.openxmlformats.org/markup-compatibility/2006" xmlns:r="http://schemas.openxmlformats.org/officeDocument/2006/relationships" xmlns:w="http://schemas.openxmlformats.org/wordprocessingml/2006/main" xmlns:w14="http://schemas.microsoft.com/office/word/2010/wordml" xmlns:w15="http://schemas.microsoft.com/office/word/2012/wordml" mc:Ignorable="w14 w15">
   <w:docDefaults>
     <w:rPrDefault>
       <w:rPr>
@@ -23800,7 +24737,7 @@
 </file>
 
 <file path=customXml/itemProps1.xml><?xml version="1.0" encoding="utf-8"?>
-<ds:datastoreItem xmlns:ds="http://schemas.openxmlformats.org/officeDocument/2006/customXml" ds:itemID="{1CF541B0-D33A-4A3A-A3B7-2D2E99281747}">
+<ds:datastoreItem xmlns:ds="http://schemas.openxmlformats.org/officeDocument/2006/customXml" ds:itemID="{72FB8CA5-8872-4A89-9EA5-6D56E10A8259}">
   <ds:schemaRefs>
     <ds:schemaRef ds:uri="http://schemas.openxmlformats.org/officeDocument/2006/bibliography"/>
   </ds:schemaRefs>

</xml_diff>

<commit_message>
add Model Class(addProject), down to .net framework 2.0
</commit_message>
<xml_diff>
--- a/document/專案管理系統.docx
+++ b/document/專案管理系統.docx
@@ -154,18 +154,8 @@
           <w:sz w:val="44"/>
           <w:szCs w:val="44"/>
         </w:rPr>
-        <w:t>呂昭</w:t>
-      </w:r>
-      <w:proofErr w:type="gramStart"/>
-      <w:r>
-        <w:rPr>
-          <w:rFonts w:hint="eastAsia"/>
-          <w:sz w:val="44"/>
-          <w:szCs w:val="44"/>
-        </w:rPr>
-        <w:t>陞</w:t>
-      </w:r>
-      <w:proofErr w:type="gramEnd"/>
+        <w:t>呂昭陞</w:t>
+      </w:r>
     </w:p>
     <w:p>
       <w:pPr>
@@ -1549,8 +1539,6 @@
         </w:rPr>
         <w:br w:type="page"/>
       </w:r>
-      <w:bookmarkStart w:id="0" w:name="_GoBack"/>
-      <w:bookmarkEnd w:id="0"/>
     </w:p>
     <w:p>
       <w:pPr>
@@ -1559,7 +1547,7 @@
           <w:rFonts w:eastAsiaTheme="minorEastAsia"/>
         </w:rPr>
       </w:pPr>
-      <w:bookmarkStart w:id="1" w:name="_Toc480809461"/>
+      <w:bookmarkStart w:id="0" w:name="_Toc480809461"/>
       <w:r>
         <w:rPr>
           <w:rFonts w:eastAsiaTheme="minorEastAsia"/>
@@ -1573,20 +1561,20 @@
         </w:rPr>
         <w:t>Requirement Document</w:t>
       </w:r>
-      <w:bookmarkEnd w:id="1"/>
+      <w:bookmarkEnd w:id="0"/>
     </w:p>
     <w:p>
       <w:pPr>
         <w:pStyle w:val="OOAD5"/>
       </w:pPr>
-      <w:bookmarkStart w:id="2" w:name="_Toc480809462"/>
+      <w:bookmarkStart w:id="1" w:name="_Toc480809462"/>
       <w:r>
         <w:rPr>
           <w:rFonts w:eastAsiaTheme="minorEastAsia" w:hint="eastAsia"/>
         </w:rPr>
         <w:t>1.1 Change History</w:t>
       </w:r>
-      <w:bookmarkEnd w:id="2"/>
+      <w:bookmarkEnd w:id="1"/>
     </w:p>
     <w:tbl>
       <w:tblPr>
@@ -2082,7 +2070,7 @@
       <w:pPr>
         <w:pStyle w:val="OOAD5"/>
       </w:pPr>
-      <w:bookmarkStart w:id="3" w:name="_Toc480809463"/>
+      <w:bookmarkStart w:id="2" w:name="_Toc480809463"/>
       <w:r>
         <w:rPr>
           <w:rFonts w:hint="eastAsia"/>
@@ -2102,7 +2090,7 @@
         </w:rPr>
         <w:t>Problem Statement</w:t>
       </w:r>
-      <w:bookmarkEnd w:id="3"/>
+      <w:bookmarkEnd w:id="2"/>
     </w:p>
     <w:p>
       <w:pPr>
@@ -2149,21 +2137,7 @@
         <w:rPr>
           <w:rFonts w:hint="eastAsia"/>
         </w:rPr>
-        <w:t>本軟體提供簡單的介面可以管理專案需求與測試，讓使用者可以清楚明白</w:t>
-      </w:r>
-      <w:proofErr w:type="gramStart"/>
-      <w:r>
-        <w:rPr>
-          <w:rFonts w:hint="eastAsia"/>
-        </w:rPr>
-        <w:t>兩者間的關係</w:t>
-      </w:r>
-      <w:proofErr w:type="gramEnd"/>
-      <w:r>
-        <w:rPr>
-          <w:rFonts w:hint="eastAsia"/>
-        </w:rPr>
-        <w:t>，並且能有系統的管理專案</w:t>
+        <w:t>本軟體提供簡單的介面可以管理專案需求與測試，讓使用者可以清楚明白兩者間的關係，並且能有系統的管理專案</w:t>
       </w:r>
     </w:p>
     <w:p>
@@ -2200,7 +2174,7 @@
       <w:pPr>
         <w:pStyle w:val="OOAD5"/>
       </w:pPr>
-      <w:bookmarkStart w:id="4" w:name="_Toc480809464"/>
+      <w:bookmarkStart w:id="3" w:name="_Toc480809464"/>
       <w:r>
         <w:rPr>
           <w:rFonts w:hint="eastAsia"/>
@@ -2220,7 +2194,7 @@
         </w:rPr>
         <w:t>System Context Diagram</w:t>
       </w:r>
-      <w:bookmarkEnd w:id="4"/>
+      <w:bookmarkEnd w:id="3"/>
     </w:p>
     <w:p>
       <w:pPr>
@@ -2657,14 +2631,14 @@
           <w:rFonts w:eastAsiaTheme="minorEastAsia"/>
         </w:rPr>
       </w:pPr>
-      <w:bookmarkStart w:id="5" w:name="_Toc480809465"/>
+      <w:bookmarkStart w:id="4" w:name="_Toc480809465"/>
       <w:r>
         <w:t>1.4 Summary of System Feature</w:t>
       </w:r>
       <w:r>
         <w:t>s</w:t>
       </w:r>
-      <w:bookmarkEnd w:id="5"/>
+      <w:bookmarkEnd w:id="4"/>
     </w:p>
     <w:tbl>
       <w:tblPr>
@@ -3022,12 +2996,12 @@
       <w:pPr>
         <w:pStyle w:val="OOAD5"/>
       </w:pPr>
-      <w:bookmarkStart w:id="6" w:name="_Toc480809466"/>
+      <w:bookmarkStart w:id="5" w:name="_Toc480809466"/>
       <w:r>
         <w:lastRenderedPageBreak/>
         <w:t>1.5 Use Case Diagram</w:t>
       </w:r>
-      <w:bookmarkEnd w:id="6"/>
+      <w:bookmarkEnd w:id="5"/>
     </w:p>
     <w:p>
       <w:pPr>
@@ -3091,7 +3065,7 @@
       <w:pPr>
         <w:widowControl/>
         <w:rPr>
-          <w:rFonts w:eastAsia="標楷體" w:hint="eastAsia"/>
+          <w:rFonts w:eastAsia="標楷體"/>
         </w:rPr>
       </w:pPr>
       <w:r>
@@ -3102,7 +3076,7 @@
       <w:pPr>
         <w:pStyle w:val="OOAD5"/>
       </w:pPr>
-      <w:bookmarkStart w:id="7" w:name="_Toc480809467"/>
+      <w:bookmarkStart w:id="6" w:name="_Toc480809467"/>
       <w:r>
         <w:rPr>
           <w:rFonts w:hint="eastAsia"/>
@@ -3119,7 +3093,7 @@
         </w:rPr>
         <w:t>Use Cases</w:t>
       </w:r>
-      <w:bookmarkEnd w:id="7"/>
+      <w:bookmarkEnd w:id="6"/>
     </w:p>
     <w:p>
       <w:pPr>
@@ -4290,21 +4264,7 @@
               <w:rPr>
                 <w:rFonts w:hint="eastAsia"/>
               </w:rPr>
-              <w:t>如果輸</w:t>
-            </w:r>
-            <w:proofErr w:type="gramStart"/>
-            <w:r>
-              <w:rPr>
-                <w:rFonts w:hint="eastAsia"/>
-              </w:rPr>
-              <w:t>入帳</w:t>
-            </w:r>
-            <w:proofErr w:type="gramEnd"/>
-            <w:r>
-              <w:rPr>
-                <w:rFonts w:hint="eastAsia"/>
-              </w:rPr>
-              <w:t>密不正確</w:t>
+              <w:t>如果輸入帳密不正確</w:t>
             </w:r>
           </w:p>
           <w:p>
@@ -5633,7 +5593,6 @@
               </w:rPr>
               <w:t>專案名稱、描述</w:t>
             </w:r>
-            <w:proofErr w:type="gramStart"/>
             <w:r>
               <w:rPr>
                 <w:rFonts w:hint="eastAsia"/>
@@ -5646,7 +5605,6 @@
               </w:rPr>
               <w:t>或重覆</w:t>
             </w:r>
-            <w:proofErr w:type="gramEnd"/>
           </w:p>
           <w:p>
             <w:pPr>
@@ -5677,16 +5635,8 @@
               <w:rPr>
                 <w:rFonts w:hint="eastAsia"/>
               </w:rPr>
-              <w:t>專案名稱、描述</w:t>
-            </w:r>
-            <w:proofErr w:type="gramStart"/>
-            <w:r>
-              <w:rPr>
-                <w:rFonts w:hint="eastAsia"/>
-              </w:rPr>
-              <w:t>為空或重覆</w:t>
-            </w:r>
-            <w:proofErr w:type="gramEnd"/>
+              <w:t>專案名稱、描述為空或重覆</w:t>
+            </w:r>
           </w:p>
           <w:p>
             <w:pPr>
@@ -6934,16 +6884,8 @@
               <w:rPr>
                 <w:rFonts w:hint="eastAsia"/>
               </w:rPr>
-              <w:t>名稱、描述</w:t>
-            </w:r>
-            <w:proofErr w:type="gramStart"/>
-            <w:r>
-              <w:rPr>
-                <w:rFonts w:hint="eastAsia"/>
-              </w:rPr>
-              <w:t>為空或重覆</w:t>
-            </w:r>
-            <w:proofErr w:type="gramEnd"/>
+              <w:t>名稱、描述為空或重覆</w:t>
+            </w:r>
           </w:p>
           <w:p>
             <w:pPr>
@@ -6980,16 +6922,8 @@
               <w:rPr>
                 <w:rFonts w:hint="eastAsia"/>
               </w:rPr>
-              <w:t>名稱、描述</w:t>
-            </w:r>
-            <w:proofErr w:type="gramStart"/>
-            <w:r>
-              <w:rPr>
-                <w:rFonts w:hint="eastAsia"/>
-              </w:rPr>
-              <w:t>為空或重覆</w:t>
-            </w:r>
-            <w:proofErr w:type="gramEnd"/>
+              <w:t>名稱、描述為空或重覆</w:t>
+            </w:r>
           </w:p>
           <w:p>
             <w:pPr>
@@ -8322,16 +8256,8 @@
               <w:rPr>
                 <w:rFonts w:hint="eastAsia"/>
               </w:rPr>
-              <w:t>需求名稱、描述</w:t>
-            </w:r>
-            <w:proofErr w:type="gramStart"/>
-            <w:r>
-              <w:rPr>
-                <w:rFonts w:hint="eastAsia"/>
-              </w:rPr>
-              <w:t>為空或重覆</w:t>
-            </w:r>
-            <w:proofErr w:type="gramEnd"/>
+              <w:t>需求名稱、描述為空或重覆</w:t>
+            </w:r>
           </w:p>
           <w:p>
             <w:pPr>
@@ -8362,16 +8288,8 @@
               <w:rPr>
                 <w:rFonts w:hint="eastAsia"/>
               </w:rPr>
-              <w:t>需求名稱、描述</w:t>
-            </w:r>
-            <w:proofErr w:type="gramStart"/>
-            <w:r>
-              <w:rPr>
-                <w:rFonts w:hint="eastAsia"/>
-              </w:rPr>
-              <w:t>為空或重覆</w:t>
-            </w:r>
-            <w:proofErr w:type="gramEnd"/>
+              <w:t>需求名稱、描述為空或重覆</w:t>
+            </w:r>
           </w:p>
           <w:p>
             <w:pPr>
@@ -8702,16 +8620,8 @@
               <w:rPr>
                 <w:rFonts w:hint="eastAsia"/>
               </w:rPr>
-              <w:t>Sub-</w:t>
-            </w:r>
-            <w:proofErr w:type="spellStart"/>
-            <w:r>
-              <w:rPr>
-                <w:rFonts w:hint="eastAsia"/>
-              </w:rPr>
-              <w:t>funtion</w:t>
-            </w:r>
-            <w:proofErr w:type="spellEnd"/>
+              <w:t>Sub-funtion</w:t>
+            </w:r>
           </w:p>
         </w:tc>
       </w:tr>
@@ -10529,7 +10439,7 @@
       <w:pPr>
         <w:pStyle w:val="OOAD5"/>
       </w:pPr>
-      <w:bookmarkStart w:id="8" w:name="_Toc480809468"/>
+      <w:bookmarkStart w:id="7" w:name="_Toc480809468"/>
       <w:r>
         <w:rPr>
           <w:rFonts w:eastAsiaTheme="minorEastAsia" w:hint="eastAsia"/>
@@ -10545,7 +10455,7 @@
       <w:r>
         <w:t>7 Non-functional Requirements and Constraints</w:t>
       </w:r>
-      <w:bookmarkEnd w:id="8"/>
+      <w:bookmarkEnd w:id="7"/>
     </w:p>
     <w:tbl>
       <w:tblPr>
@@ -10911,7 +10821,7 @@
           <w:rFonts w:eastAsiaTheme="minorEastAsia"/>
         </w:rPr>
       </w:pPr>
-      <w:bookmarkStart w:id="9" w:name="_Toc480809469"/>
+      <w:bookmarkStart w:id="8" w:name="_Toc480809469"/>
       <w:r>
         <w:rPr>
           <w:rFonts w:eastAsiaTheme="minorEastAsia" w:hint="eastAsia"/>
@@ -10930,7 +10840,7 @@
         </w:rPr>
         <w:t>Glossary</w:t>
       </w:r>
-      <w:bookmarkEnd w:id="9"/>
+      <w:bookmarkEnd w:id="8"/>
     </w:p>
     <w:tbl>
       <w:tblPr>
@@ -11193,7 +11103,7 @@
           <w:rFonts w:eastAsiaTheme="minorEastAsia"/>
         </w:rPr>
       </w:pPr>
-      <w:bookmarkStart w:id="10" w:name="_Toc480809470"/>
+      <w:bookmarkStart w:id="9" w:name="_Toc480809470"/>
       <w:r>
         <w:rPr>
           <w:rFonts w:eastAsiaTheme="minorEastAsia" w:hint="eastAsia"/>
@@ -11212,7 +11122,7 @@
         </w:rPr>
         <w:t>Software Environments</w:t>
       </w:r>
-      <w:bookmarkEnd w:id="10"/>
+      <w:bookmarkEnd w:id="9"/>
     </w:p>
     <w:p>
       <w:pPr>
@@ -11255,7 +11165,7 @@
           <w:rFonts w:eastAsiaTheme="minorEastAsia"/>
         </w:rPr>
       </w:pPr>
-      <w:bookmarkStart w:id="11" w:name="_Toc480809471"/>
+      <w:bookmarkStart w:id="10" w:name="_Toc480809471"/>
       <w:r>
         <w:rPr>
           <w:rFonts w:eastAsiaTheme="minorEastAsia"/>
@@ -11275,13 +11185,13 @@
         </w:rPr>
         <w:t xml:space="preserve"> model</w:t>
       </w:r>
-      <w:bookmarkEnd w:id="11"/>
+      <w:bookmarkEnd w:id="10"/>
     </w:p>
     <w:p>
       <w:pPr>
         <w:pStyle w:val="OOAD5"/>
       </w:pPr>
-      <w:bookmarkStart w:id="12" w:name="_Toc480809472"/>
+      <w:bookmarkStart w:id="11" w:name="_Toc480809472"/>
       <w:r>
         <w:t>2.1</w:t>
       </w:r>
@@ -11291,7 +11201,7 @@
       <w:r>
         <w:t>Domain class diagram showing only concepts</w:t>
       </w:r>
-      <w:bookmarkEnd w:id="12"/>
+      <w:bookmarkEnd w:id="11"/>
     </w:p>
     <w:p>
       <w:pPr>
@@ -11658,9 +11568,6 @@
     <w:p>
       <w:pPr>
         <w:pStyle w:val="OOAD2"/>
-        <w:rPr>
-          <w:rFonts w:hint="eastAsia"/>
-        </w:rPr>
       </w:pPr>
     </w:p>
     <w:p>
@@ -12454,15 +12361,7 @@
         <w:t>Operation</w:t>
       </w:r>
       <w:r>
-        <w:t>：操作步驟中的</w:t>
-      </w:r>
-      <w:proofErr w:type="gramStart"/>
-      <w:r>
-        <w:t>ㄧ</w:t>
-      </w:r>
-      <w:proofErr w:type="gramEnd"/>
-      <w:r>
-        <w:t>部份</w:t>
+        <w:t>：操作步驟中的ㄧ部份</w:t>
       </w:r>
       <w:r>
         <w:t xml:space="preserve"> </w:t>
@@ -12653,14 +12552,12 @@
       <w:pPr>
         <w:pStyle w:val="OOAD2"/>
       </w:pPr>
-      <w:proofErr w:type="gramStart"/>
       <w:r>
         <w:rPr>
           <w:rFonts w:hint="eastAsia"/>
         </w:rPr>
         <w:t>註</w:t>
       </w:r>
-      <w:proofErr w:type="gramEnd"/>
       <w:r>
         <w:rPr>
           <w:rFonts w:hint="eastAsia"/>
@@ -12713,16 +12610,13 @@
     <w:p>
       <w:pPr>
         <w:pStyle w:val="OOAD2"/>
-        <w:rPr>
-          <w:rFonts w:hint="eastAsia"/>
-        </w:rPr>
       </w:pPr>
     </w:p>
     <w:p>
       <w:pPr>
         <w:pStyle w:val="OOAD5"/>
       </w:pPr>
-      <w:bookmarkStart w:id="13" w:name="_Toc480809473"/>
+      <w:bookmarkStart w:id="12" w:name="_Toc480809473"/>
       <w:r>
         <w:rPr>
           <w:rFonts w:hint="eastAsia"/>
@@ -12732,7 +12626,7 @@
       <w:r>
         <w:t>Add Associations</w:t>
       </w:r>
-      <w:bookmarkEnd w:id="13"/>
+      <w:bookmarkEnd w:id="12"/>
     </w:p>
     <w:p>
       <w:pPr>
@@ -12740,7 +12634,6 @@
       </w:pPr>
       <w:r>
         <w:rPr>
-          <w:rStyle w:val="a"/>
           <w:rFonts w:ascii="Times New Roman" w:eastAsia="Times New Roman" w:hAnsi="Times New Roman" w:cs="Times New Roman"/>
           <w:snapToGrid w:val="0"/>
           <w:color w:val="000000"/>
@@ -12879,13 +12772,40 @@
               <w:rPr>
                 <w:rFonts w:hint="eastAsia"/>
               </w:rPr>
+              <w:t>管理某個</w:t>
+            </w:r>
+            <w:r>
+              <w:rPr>
+                <w:rFonts w:hint="eastAsia"/>
+              </w:rPr>
+              <w:t>Traceability Matrix</w:t>
+            </w:r>
+          </w:p>
+        </w:tc>
+      </w:tr>
+      <w:tr>
+        <w:tc>
+          <w:tcPr>
+            <w:tcW w:w="8296" w:type="dxa"/>
+          </w:tcPr>
+          <w:p>
+            <w:pPr>
+              <w:pStyle w:val="OOAD2"/>
+            </w:pPr>
+            <w:r>
+              <w:t>Model</w:t>
+            </w:r>
+            <w:r>
+              <w:rPr>
+                <w:rFonts w:hint="eastAsia"/>
+              </w:rPr>
               <w:t>管理</w:t>
             </w:r>
             <w:r>
               <w:rPr>
                 <w:rFonts w:hint="eastAsia"/>
               </w:rPr>
-              <w:t>某</w:t>
+              <w:t>多</w:t>
             </w:r>
             <w:r>
               <w:rPr>
@@ -12897,7 +12817,7 @@
               <w:rPr>
                 <w:rFonts w:hint="eastAsia"/>
               </w:rPr>
-              <w:t>Traceability Matrix</w:t>
+              <w:t>Project</w:t>
             </w:r>
           </w:p>
         </w:tc>
@@ -12918,25 +12838,13 @@
               <w:rPr>
                 <w:rFonts w:hint="eastAsia"/>
               </w:rPr>
-              <w:t>管理</w:t>
-            </w:r>
-            <w:r>
-              <w:rPr>
-                <w:rFonts w:hint="eastAsia"/>
-              </w:rPr>
-              <w:t>多</w:t>
-            </w:r>
-            <w:r>
-              <w:rPr>
-                <w:rFonts w:hint="eastAsia"/>
-              </w:rPr>
-              <w:t>個</w:t>
-            </w:r>
-            <w:r>
-              <w:rPr>
-                <w:rFonts w:hint="eastAsia"/>
-              </w:rPr>
-              <w:t>Project</w:t>
+              <w:t>管理多個</w:t>
+            </w:r>
+            <w:r>
+              <w:rPr>
+                <w:rFonts w:hint="eastAsia"/>
+              </w:rPr>
+              <w:t>Requirement</w:t>
             </w:r>
           </w:p>
         </w:tc>
@@ -12957,58 +12865,7 @@
               <w:rPr>
                 <w:rFonts w:hint="eastAsia"/>
               </w:rPr>
-              <w:t>管理</w:t>
-            </w:r>
-            <w:r>
-              <w:rPr>
-                <w:rFonts w:hint="eastAsia"/>
-              </w:rPr>
-              <w:t>多</w:t>
-            </w:r>
-            <w:r>
-              <w:rPr>
-                <w:rFonts w:hint="eastAsia"/>
-              </w:rPr>
-              <w:t>個</w:t>
-            </w:r>
-            <w:r>
-              <w:rPr>
-                <w:rFonts w:hint="eastAsia"/>
-              </w:rPr>
-              <w:t>Requirement</w:t>
-            </w:r>
-          </w:p>
-        </w:tc>
-      </w:tr>
-      <w:tr>
-        <w:tc>
-          <w:tcPr>
-            <w:tcW w:w="8296" w:type="dxa"/>
-          </w:tcPr>
-          <w:p>
-            <w:pPr>
-              <w:pStyle w:val="OOAD2"/>
-            </w:pPr>
-            <w:r>
-              <w:t>Model</w:t>
-            </w:r>
-            <w:r>
-              <w:rPr>
-                <w:rFonts w:hint="eastAsia"/>
-              </w:rPr>
-              <w:t>管理</w:t>
-            </w:r>
-            <w:r>
-              <w:rPr>
-                <w:rFonts w:hint="eastAsia"/>
-              </w:rPr>
-              <w:t>多</w:t>
-            </w:r>
-            <w:r>
-              <w:rPr>
-                <w:rFonts w:hint="eastAsia"/>
-              </w:rPr>
-              <w:t>個</w:t>
+              <w:t>管理多個</w:t>
             </w:r>
             <w:r>
               <w:rPr>
@@ -13251,7 +13108,7 @@
           <w:rFonts w:eastAsia="標楷體"/>
         </w:rPr>
       </w:pPr>
-      <w:bookmarkStart w:id="14" w:name="_Toc480809474"/>
+      <w:bookmarkStart w:id="13" w:name="_Toc480809474"/>
       <w:r>
         <w:rPr>
           <w:noProof/>
@@ -13336,7 +13193,7 @@
       <w:r>
         <w:t>Add Attributes</w:t>
       </w:r>
-      <w:bookmarkEnd w:id="14"/>
+      <w:bookmarkEnd w:id="13"/>
     </w:p>
     <w:p>
       <w:pPr>
@@ -13345,7 +13202,7 @@
           <w:rFonts w:eastAsiaTheme="minorEastAsia"/>
         </w:rPr>
       </w:pPr>
-      <w:bookmarkStart w:id="15" w:name="_Toc480809475"/>
+      <w:bookmarkStart w:id="14" w:name="_Toc480809475"/>
       <w:r>
         <w:lastRenderedPageBreak/>
         <w:t xml:space="preserve">3 </w:t>
@@ -13353,13 +13210,13 @@
       <w:r>
         <w:t>Design</w:t>
       </w:r>
-      <w:bookmarkEnd w:id="15"/>
+      <w:bookmarkEnd w:id="14"/>
     </w:p>
     <w:p>
       <w:pPr>
         <w:pStyle w:val="OOAD5"/>
       </w:pPr>
-      <w:bookmarkStart w:id="16" w:name="_Toc480809476"/>
+      <w:bookmarkStart w:id="15" w:name="_Toc480809476"/>
       <w:r>
         <w:t xml:space="preserve">3.1 </w:t>
       </w:r>
@@ -13372,7 +13229,7 @@
       <w:r>
         <w:t>ogical Architecture</w:t>
       </w:r>
-      <w:bookmarkEnd w:id="16"/>
+      <w:bookmarkEnd w:id="15"/>
     </w:p>
     <w:p>
       <w:pPr>
@@ -13423,7 +13280,7 @@
       <w:pPr>
         <w:pStyle w:val="OOAD5"/>
       </w:pPr>
-      <w:bookmarkStart w:id="17" w:name="_Toc480809477"/>
+      <w:bookmarkStart w:id="16" w:name="_Toc480809477"/>
       <w:r>
         <w:lastRenderedPageBreak/>
         <w:t xml:space="preserve">3.2 </w:t>
@@ -13431,7 +13288,7 @@
       <w:r>
         <w:t>Use-Case Realizations with GRASP Patterns</w:t>
       </w:r>
-      <w:bookmarkEnd w:id="17"/>
+      <w:bookmarkEnd w:id="16"/>
     </w:p>
     <w:p>
       <w:pPr>
@@ -13612,9 +13469,6 @@
             <w:pPr>
               <w:pStyle w:val="OOAD2"/>
               <w:jc w:val="center"/>
-              <w:rPr>
-                <w:rFonts w:hint="eastAsia"/>
-              </w:rPr>
             </w:pPr>
           </w:p>
         </w:tc>
@@ -13846,8 +13700,14 @@
             <w:pPr>
               <w:pStyle w:val="OOAD2"/>
               <w:jc w:val="center"/>
-            </w:pPr>
-            <w:r>
+              <w:rPr>
+                <w:color w:val="FF0000"/>
+              </w:rPr>
+            </w:pPr>
+            <w:r>
+              <w:rPr>
+                <w:color w:val="FF0000"/>
+              </w:rPr>
               <w:t>CO-01</w:t>
             </w:r>
           </w:p>
@@ -13859,8 +13719,14 @@
           <w:p>
             <w:pPr>
               <w:pStyle w:val="test"/>
-            </w:pPr>
-            <w:r>
+              <w:rPr>
+                <w:color w:val="FF0000"/>
+              </w:rPr>
+            </w:pPr>
+            <w:r>
+              <w:rPr>
+                <w:color w:val="FF0000"/>
+              </w:rPr>
               <w:t>Login</w:t>
             </w:r>
           </w:p>
@@ -13875,8 +13741,14 @@
             <w:pPr>
               <w:pStyle w:val="OOAD2"/>
               <w:jc w:val="center"/>
-            </w:pPr>
-            <w:r>
+              <w:rPr>
+                <w:color w:val="FF0000"/>
+              </w:rPr>
+            </w:pPr>
+            <w:r>
+              <w:rPr>
+                <w:color w:val="FF0000"/>
+              </w:rPr>
               <w:t>CO-02</w:t>
             </w:r>
           </w:p>
@@ -13888,12 +13760,16 @@
           <w:p>
             <w:pPr>
               <w:pStyle w:val="test"/>
-            </w:pPr>
-            <w:proofErr w:type="spellStart"/>
-            <w:r>
+              <w:rPr>
+                <w:color w:val="FF0000"/>
+              </w:rPr>
+            </w:pPr>
+            <w:r>
+              <w:rPr>
+                <w:color w:val="FF0000"/>
+              </w:rPr>
               <w:t>addProject</w:t>
             </w:r>
-            <w:proofErr w:type="spellEnd"/>
           </w:p>
         </w:tc>
       </w:tr>
@@ -13920,14 +13796,12 @@
             <w:pPr>
               <w:pStyle w:val="test"/>
             </w:pPr>
-            <w:proofErr w:type="spellStart"/>
             <w:r>
               <w:t>e</w:t>
             </w:r>
             <w:r>
               <w:t>ditProject</w:t>
             </w:r>
-            <w:proofErr w:type="spellEnd"/>
           </w:p>
         </w:tc>
       </w:tr>
@@ -13954,11 +13828,11 @@
             <w:pPr>
               <w:pStyle w:val="test"/>
             </w:pPr>
-            <w:proofErr w:type="spellStart"/>
             <w:r>
               <w:t>deleteProject</w:t>
             </w:r>
-            <w:proofErr w:type="spellEnd"/>
+            <w:bookmarkStart w:id="17" w:name="_GoBack"/>
+            <w:bookmarkEnd w:id="17"/>
           </w:p>
         </w:tc>
       </w:tr>
@@ -13971,8 +13845,14 @@
             <w:pPr>
               <w:pStyle w:val="OOAD2"/>
               <w:jc w:val="center"/>
-            </w:pPr>
-            <w:r>
+              <w:rPr>
+                <w:color w:val="FF0000"/>
+              </w:rPr>
+            </w:pPr>
+            <w:r>
+              <w:rPr>
+                <w:color w:val="FF0000"/>
+              </w:rPr>
               <w:t>CO-05</w:t>
             </w:r>
           </w:p>
@@ -13984,12 +13864,16 @@
           <w:p>
             <w:pPr>
               <w:pStyle w:val="OOAD2"/>
-            </w:pPr>
-            <w:proofErr w:type="spellStart"/>
-            <w:r>
+              <w:rPr>
+                <w:color w:val="FF0000"/>
+              </w:rPr>
+            </w:pPr>
+            <w:r>
+              <w:rPr>
+                <w:color w:val="FF0000"/>
+              </w:rPr>
               <w:t>selectProjectToShowRequirements</w:t>
             </w:r>
-            <w:proofErr w:type="spellEnd"/>
           </w:p>
         </w:tc>
       </w:tr>
@@ -14002,8 +13886,14 @@
             <w:pPr>
               <w:pStyle w:val="OOAD2"/>
               <w:jc w:val="center"/>
-            </w:pPr>
-            <w:r>
+              <w:rPr>
+                <w:color w:val="FF0000"/>
+              </w:rPr>
+            </w:pPr>
+            <w:r>
+              <w:rPr>
+                <w:color w:val="FF0000"/>
+              </w:rPr>
               <w:t>CO-06</w:t>
             </w:r>
           </w:p>
@@ -14015,12 +13905,16 @@
           <w:p>
             <w:pPr>
               <w:pStyle w:val="OOAD2"/>
-            </w:pPr>
-            <w:proofErr w:type="spellStart"/>
-            <w:r>
+              <w:rPr>
+                <w:color w:val="FF0000"/>
+              </w:rPr>
+            </w:pPr>
+            <w:r>
+              <w:rPr>
+                <w:color w:val="FF0000"/>
+              </w:rPr>
               <w:t>addRequirement</w:t>
             </w:r>
-            <w:proofErr w:type="spellEnd"/>
           </w:p>
         </w:tc>
       </w:tr>
@@ -14047,11 +13941,9 @@
             <w:pPr>
               <w:pStyle w:val="OOAD2"/>
             </w:pPr>
-            <w:proofErr w:type="spellStart"/>
             <w:r>
               <w:t>editRequirement</w:t>
             </w:r>
-            <w:proofErr w:type="spellEnd"/>
           </w:p>
         </w:tc>
       </w:tr>
@@ -14078,11 +13970,9 @@
             <w:pPr>
               <w:pStyle w:val="OOAD2"/>
             </w:pPr>
-            <w:proofErr w:type="spellStart"/>
             <w:r>
               <w:t>deleteRequirement</w:t>
             </w:r>
-            <w:proofErr w:type="spellEnd"/>
           </w:p>
         </w:tc>
       </w:tr>
@@ -14109,11 +13999,9 @@
             <w:pPr>
               <w:pStyle w:val="OOAD2"/>
             </w:pPr>
-            <w:proofErr w:type="spellStart"/>
             <w:r>
               <w:t>selectProjectToShowTests</w:t>
             </w:r>
-            <w:proofErr w:type="spellEnd"/>
           </w:p>
         </w:tc>
       </w:tr>
@@ -14140,14 +14028,12 @@
             <w:pPr>
               <w:pStyle w:val="OOAD2"/>
             </w:pPr>
-            <w:proofErr w:type="spellStart"/>
             <w:r>
               <w:t>add</w:t>
             </w:r>
             <w:r>
               <w:t>Test</w:t>
             </w:r>
-            <w:proofErr w:type="spellEnd"/>
           </w:p>
         </w:tc>
       </w:tr>
@@ -14174,14 +14060,12 @@
             <w:pPr>
               <w:pStyle w:val="OOAD2"/>
             </w:pPr>
-            <w:proofErr w:type="spellStart"/>
             <w:r>
               <w:t>edit</w:t>
             </w:r>
             <w:r>
               <w:t>Test</w:t>
             </w:r>
-            <w:proofErr w:type="spellEnd"/>
           </w:p>
         </w:tc>
       </w:tr>
@@ -14208,11 +14092,9 @@
             <w:pPr>
               <w:pStyle w:val="OOAD2"/>
             </w:pPr>
-            <w:proofErr w:type="spellStart"/>
             <w:r>
               <w:t>deleteTest</w:t>
             </w:r>
-            <w:proofErr w:type="spellEnd"/>
           </w:p>
         </w:tc>
       </w:tr>
@@ -14239,11 +14121,9 @@
             <w:pPr>
               <w:pStyle w:val="OOAD2"/>
             </w:pPr>
-            <w:proofErr w:type="spellStart"/>
             <w:r>
               <w:t>selectProjectToShowTraceabilityMatrix</w:t>
             </w:r>
-            <w:proofErr w:type="spellEnd"/>
           </w:p>
         </w:tc>
       </w:tr>
@@ -14379,11 +14259,9 @@
             <w:pPr>
               <w:pStyle w:val="OOAD2"/>
             </w:pPr>
-            <w:proofErr w:type="spellStart"/>
             <w:r>
               <w:t>Postconditions</w:t>
             </w:r>
-            <w:proofErr w:type="spellEnd"/>
           </w:p>
         </w:tc>
         <w:tc>
@@ -14419,11 +14297,9 @@
         </w:rPr>
         <w:t xml:space="preserve">3.2.2.2 </w:t>
       </w:r>
-      <w:proofErr w:type="spellStart"/>
       <w:r>
         <w:t>addProject</w:t>
       </w:r>
-      <w:proofErr w:type="spellEnd"/>
     </w:p>
     <w:tbl>
       <w:tblPr>
@@ -14457,30 +14333,24 @@
             <w:pPr>
               <w:pStyle w:val="OOAD2"/>
             </w:pPr>
-            <w:proofErr w:type="spellStart"/>
             <w:r>
               <w:t>addProject</w:t>
             </w:r>
-            <w:proofErr w:type="spellEnd"/>
             <w:r>
               <w:t xml:space="preserve"> </w:t>
             </w:r>
             <w:r>
               <w:t>(</w:t>
             </w:r>
-            <w:proofErr w:type="spellStart"/>
             <w:r>
               <w:t>projectName</w:t>
             </w:r>
-            <w:proofErr w:type="spellEnd"/>
             <w:r>
               <w:t xml:space="preserve">: string, </w:t>
             </w:r>
-            <w:proofErr w:type="spellStart"/>
             <w:r>
               <w:t>projectDescription</w:t>
             </w:r>
-            <w:proofErr w:type="spellEnd"/>
             <w:r>
               <w:t>: string)</w:t>
             </w:r>
@@ -14558,11 +14428,9 @@
             <w:pPr>
               <w:pStyle w:val="OOAD2"/>
             </w:pPr>
-            <w:proofErr w:type="spellStart"/>
             <w:r>
               <w:t>Postconditions</w:t>
             </w:r>
-            <w:proofErr w:type="spellEnd"/>
           </w:p>
         </w:tc>
         <w:tc>
@@ -14598,14 +14466,12 @@
         </w:rPr>
         <w:t xml:space="preserve">3.2.2.3 </w:t>
       </w:r>
-      <w:proofErr w:type="spellStart"/>
       <w:r>
         <w:t>e</w:t>
       </w:r>
       <w:r>
         <w:t>ditProject</w:t>
       </w:r>
-      <w:proofErr w:type="spellEnd"/>
     </w:p>
     <w:tbl>
       <w:tblPr>
@@ -14639,44 +14505,21 @@
             <w:pPr>
               <w:pStyle w:val="OOAD2"/>
             </w:pPr>
-            <w:proofErr w:type="spellStart"/>
             <w:r>
               <w:t>e</w:t>
             </w:r>
             <w:r>
               <w:t>ditProject</w:t>
             </w:r>
-            <w:proofErr w:type="spellEnd"/>
             <w:r>
               <w:t xml:space="preserve"> </w:t>
             </w:r>
             <w:r>
-              <w:t>(</w:t>
-            </w:r>
-            <w:proofErr w:type="spellStart"/>
-            <w:r>
-              <w:t>projectName</w:t>
-            </w:r>
-            <w:proofErr w:type="spellEnd"/>
-            <w:r>
-              <w:t xml:space="preserve">: string, </w:t>
-            </w:r>
-            <w:proofErr w:type="spellStart"/>
-            <w:r>
-              <w:t>projectDescription</w:t>
-            </w:r>
-            <w:proofErr w:type="spellEnd"/>
-            <w:r>
-              <w:t>: string</w:t>
-            </w:r>
-            <w:r>
-              <w:t xml:space="preserve">, index: </w:t>
-            </w:r>
-            <w:proofErr w:type="spellStart"/>
-            <w:r>
-              <w:t>int</w:t>
-            </w:r>
-            <w:proofErr w:type="spellEnd"/>
+              <w:t>(projectName: string, projectDescription: string</w:t>
+            </w:r>
+            <w:r>
+              <w:t>, index: int</w:t>
+            </w:r>
             <w:r>
               <w:t>)</w:t>
             </w:r>
@@ -14754,11 +14597,9 @@
             <w:pPr>
               <w:pStyle w:val="OOAD2"/>
             </w:pPr>
-            <w:proofErr w:type="spellStart"/>
             <w:r>
               <w:t>Postconditions</w:t>
             </w:r>
-            <w:proofErr w:type="spellEnd"/>
           </w:p>
         </w:tc>
         <w:tc>
@@ -14800,11 +14641,9 @@
         </w:rPr>
         <w:t xml:space="preserve">3.2.2.4 </w:t>
       </w:r>
-      <w:proofErr w:type="spellStart"/>
       <w:r>
         <w:t>deleteProject</w:t>
       </w:r>
-      <w:proofErr w:type="spellEnd"/>
     </w:p>
     <w:tbl>
       <w:tblPr>
@@ -14839,11 +14678,9 @@
             <w:pPr>
               <w:pStyle w:val="OOAD2"/>
             </w:pPr>
-            <w:proofErr w:type="spellStart"/>
             <w:r>
               <w:t>deleteProject</w:t>
             </w:r>
-            <w:proofErr w:type="spellEnd"/>
             <w:r>
               <w:t xml:space="preserve"> </w:t>
             </w:r>
@@ -14851,13 +14688,8 @@
               <w:t>(</w:t>
             </w:r>
             <w:r>
-              <w:t xml:space="preserve">index: </w:t>
-            </w:r>
-            <w:proofErr w:type="spellStart"/>
-            <w:r>
-              <w:t>int</w:t>
-            </w:r>
-            <w:proofErr w:type="spellEnd"/>
+              <w:t>index: int</w:t>
+            </w:r>
             <w:r>
               <w:t>)</w:t>
             </w:r>
@@ -14932,11 +14764,9 @@
             <w:pPr>
               <w:pStyle w:val="OOAD2"/>
             </w:pPr>
-            <w:proofErr w:type="spellStart"/>
             <w:r>
               <w:t>Postconditions</w:t>
             </w:r>
-            <w:proofErr w:type="spellEnd"/>
           </w:p>
         </w:tc>
         <w:tc>
@@ -14972,11 +14802,9 @@
         </w:rPr>
         <w:t xml:space="preserve">3.2.2.5 </w:t>
       </w:r>
-      <w:proofErr w:type="spellStart"/>
       <w:r>
         <w:t>selectProjectToShowRequirements</w:t>
       </w:r>
-      <w:proofErr w:type="spellEnd"/>
     </w:p>
     <w:tbl>
       <w:tblPr>
@@ -15010,27 +14838,21 @@
             <w:pPr>
               <w:pStyle w:val="OOAD2"/>
             </w:pPr>
-            <w:proofErr w:type="spellStart"/>
             <w:r>
               <w:t>selectProject</w:t>
             </w:r>
-            <w:proofErr w:type="spellEnd"/>
             <w:r>
               <w:t xml:space="preserve"> (</w:t>
             </w:r>
-            <w:proofErr w:type="spellStart"/>
             <w:r>
               <w:t>projectIndex</w:t>
             </w:r>
-            <w:proofErr w:type="spellEnd"/>
             <w:r>
               <w:t xml:space="preserve">: </w:t>
             </w:r>
-            <w:proofErr w:type="spellStart"/>
             <w:r>
               <w:t>int</w:t>
             </w:r>
-            <w:proofErr w:type="spellEnd"/>
             <w:r>
               <w:t>)</w:t>
             </w:r>
@@ -15105,11 +14927,9 @@
             <w:pPr>
               <w:pStyle w:val="OOAD2"/>
             </w:pPr>
-            <w:proofErr w:type="spellStart"/>
             <w:r>
               <w:t>Postconditions</w:t>
             </w:r>
-            <w:proofErr w:type="spellEnd"/>
           </w:p>
         </w:tc>
         <w:tc>
@@ -15163,14 +14983,12 @@
         </w:rPr>
         <w:t xml:space="preserve"> </w:t>
       </w:r>
-      <w:proofErr w:type="spellStart"/>
       <w:r>
         <w:t>add</w:t>
       </w:r>
       <w:r>
         <w:t>Requirement</w:t>
       </w:r>
-      <w:proofErr w:type="spellEnd"/>
     </w:p>
     <w:tbl>
       <w:tblPr>
@@ -15204,29 +15022,24 @@
             <w:pPr>
               <w:pStyle w:val="OOAD2"/>
             </w:pPr>
-            <w:proofErr w:type="spellStart"/>
             <w:r>
               <w:t>add</w:t>
             </w:r>
             <w:r>
               <w:t>Requirement</w:t>
             </w:r>
-            <w:proofErr w:type="spellEnd"/>
             <w:r>
               <w:t xml:space="preserve"> (</w:t>
             </w:r>
-            <w:proofErr w:type="spellStart"/>
             <w:r>
               <w:t>projectName</w:t>
             </w:r>
-            <w:proofErr w:type="spellEnd"/>
             <w:r>
               <w:t>: string</w:t>
             </w:r>
             <w:r>
               <w:t xml:space="preserve">, </w:t>
             </w:r>
-            <w:proofErr w:type="spellStart"/>
             <w:r>
               <w:t>r</w:t>
             </w:r>
@@ -15234,25 +15047,13 @@
               <w:t>equirement</w:t>
             </w:r>
             <w:r>
-              <w:t>Name</w:t>
-            </w:r>
-            <w:proofErr w:type="spellEnd"/>
-            <w:r>
-              <w:t xml:space="preserve">: string, </w:t>
-            </w:r>
-            <w:proofErr w:type="spellStart"/>
-            <w:r>
-              <w:t>r</w:t>
+              <w:t>Name: string, r</w:t>
             </w:r>
             <w:r>
               <w:t>equirement</w:t>
             </w:r>
             <w:r>
-              <w:t>Description</w:t>
-            </w:r>
-            <w:proofErr w:type="spellEnd"/>
-            <w:r>
-              <w:t>: string)</w:t>
+              <w:t>Description: string)</w:t>
             </w:r>
           </w:p>
         </w:tc>
@@ -15325,11 +15126,9 @@
             <w:pPr>
               <w:pStyle w:val="OOAD2"/>
             </w:pPr>
-            <w:proofErr w:type="spellStart"/>
             <w:r>
               <w:t>Postconditions</w:t>
             </w:r>
-            <w:proofErr w:type="spellEnd"/>
           </w:p>
         </w:tc>
         <w:tc>
@@ -15374,7 +15173,6 @@
         </w:rPr>
         <w:t xml:space="preserve"> </w:t>
       </w:r>
-      <w:proofErr w:type="spellStart"/>
       <w:r>
         <w:t>e</w:t>
       </w:r>
@@ -15384,7 +15182,6 @@
       <w:r>
         <w:t>Requirement</w:t>
       </w:r>
-      <w:proofErr w:type="spellEnd"/>
     </w:p>
     <w:tbl>
       <w:tblPr>
@@ -15418,7 +15215,6 @@
             <w:pPr>
               <w:pStyle w:val="OOAD2"/>
             </w:pPr>
-            <w:proofErr w:type="spellStart"/>
             <w:r>
               <w:t>e</w:t>
             </w:r>
@@ -15431,11 +15227,9 @@
             <w:r>
               <w:t>Requirement</w:t>
             </w:r>
-            <w:proofErr w:type="spellEnd"/>
             <w:r>
               <w:t xml:space="preserve"> (</w:t>
             </w:r>
-            <w:proofErr w:type="spellStart"/>
             <w:r>
               <w:t>r</w:t>
             </w:r>
@@ -15443,13 +15237,8 @@
               <w:t>equirement</w:t>
             </w:r>
             <w:r>
-              <w:t>Name</w:t>
-            </w:r>
-            <w:proofErr w:type="spellEnd"/>
-            <w:r>
-              <w:t xml:space="preserve">: string, </w:t>
-            </w:r>
-            <w:proofErr w:type="spellStart"/>
+              <w:t xml:space="preserve">Name: string, </w:t>
+            </w:r>
             <w:r>
               <w:t>r</w:t>
             </w:r>
@@ -15457,19 +15246,7 @@
               <w:t>equirement</w:t>
             </w:r>
             <w:r>
-              <w:t>Description</w:t>
-            </w:r>
-            <w:proofErr w:type="spellEnd"/>
-            <w:r>
-              <w:t xml:space="preserve">: string, index: </w:t>
-            </w:r>
-            <w:proofErr w:type="spellStart"/>
-            <w:r>
-              <w:t>int</w:t>
-            </w:r>
-            <w:proofErr w:type="spellEnd"/>
-            <w:r>
-              <w:t>)</w:t>
+              <w:t>Description: string, index: int)</w:t>
             </w:r>
           </w:p>
         </w:tc>
@@ -15545,11 +15322,9 @@
             <w:pPr>
               <w:pStyle w:val="OOAD2"/>
             </w:pPr>
-            <w:proofErr w:type="spellStart"/>
             <w:r>
               <w:t>Postconditions</w:t>
             </w:r>
-            <w:proofErr w:type="spellEnd"/>
           </w:p>
         </w:tc>
         <w:tc>
@@ -15597,14 +15372,12 @@
         </w:rPr>
         <w:t xml:space="preserve"> </w:t>
       </w:r>
-      <w:proofErr w:type="spellStart"/>
       <w:r>
         <w:t>delete</w:t>
       </w:r>
       <w:r>
         <w:t>Requirement</w:t>
       </w:r>
-      <w:proofErr w:type="spellEnd"/>
     </w:p>
     <w:tbl>
       <w:tblPr>
@@ -15638,24 +15411,14 @@
             <w:pPr>
               <w:pStyle w:val="OOAD2"/>
             </w:pPr>
-            <w:proofErr w:type="spellStart"/>
             <w:r>
               <w:t>delete</w:t>
             </w:r>
             <w:r>
               <w:t>Requirement</w:t>
             </w:r>
-            <w:proofErr w:type="spellEnd"/>
-            <w:r>
-              <w:t xml:space="preserve"> (index: </w:t>
-            </w:r>
-            <w:proofErr w:type="spellStart"/>
-            <w:r>
-              <w:t>int</w:t>
-            </w:r>
-            <w:proofErr w:type="spellEnd"/>
-            <w:r>
-              <w:t>)</w:t>
+            <w:r>
+              <w:t xml:space="preserve"> (index: int)</w:t>
             </w:r>
           </w:p>
         </w:tc>
@@ -15731,11 +15494,9 @@
             <w:pPr>
               <w:pStyle w:val="OOAD2"/>
             </w:pPr>
-            <w:proofErr w:type="spellStart"/>
             <w:r>
               <w:t>Postconditions</w:t>
             </w:r>
-            <w:proofErr w:type="spellEnd"/>
           </w:p>
         </w:tc>
         <w:tc>
@@ -15783,14 +15544,12 @@
         </w:rPr>
         <w:t xml:space="preserve"> </w:t>
       </w:r>
-      <w:proofErr w:type="spellStart"/>
       <w:r>
         <w:t>selectProjectToShow</w:t>
       </w:r>
       <w:r>
         <w:t>Tests</w:t>
       </w:r>
-      <w:proofErr w:type="spellEnd"/>
     </w:p>
     <w:tbl>
       <w:tblPr>
@@ -15824,29 +15583,11 @@
             <w:pPr>
               <w:pStyle w:val="OOAD2"/>
             </w:pPr>
-            <w:proofErr w:type="spellStart"/>
             <w:r>
               <w:t>selectProject</w:t>
             </w:r>
-            <w:proofErr w:type="spellEnd"/>
-            <w:r>
-              <w:t xml:space="preserve"> (</w:t>
-            </w:r>
-            <w:proofErr w:type="spellStart"/>
-            <w:r>
-              <w:t>projectIndex</w:t>
-            </w:r>
-            <w:proofErr w:type="spellEnd"/>
-            <w:r>
-              <w:t xml:space="preserve">: </w:t>
-            </w:r>
-            <w:proofErr w:type="spellStart"/>
-            <w:r>
-              <w:t>int</w:t>
-            </w:r>
-            <w:proofErr w:type="spellEnd"/>
-            <w:r>
-              <w:t>)</w:t>
+            <w:r>
+              <w:t xml:space="preserve"> (projectIndex: int)</w:t>
             </w:r>
           </w:p>
         </w:tc>
@@ -15919,11 +15660,9 @@
             <w:pPr>
               <w:pStyle w:val="OOAD2"/>
             </w:pPr>
-            <w:proofErr w:type="spellStart"/>
             <w:r>
               <w:t>Postconditions</w:t>
             </w:r>
-            <w:proofErr w:type="spellEnd"/>
           </w:p>
         </w:tc>
         <w:tc>
@@ -15974,14 +15713,12 @@
         </w:rPr>
         <w:t xml:space="preserve"> </w:t>
       </w:r>
-      <w:proofErr w:type="spellStart"/>
       <w:r>
         <w:t>add</w:t>
       </w:r>
       <w:r>
         <w:t>Test</w:t>
       </w:r>
-      <w:proofErr w:type="spellEnd"/>
     </w:p>
     <w:tbl>
       <w:tblPr>
@@ -16015,54 +15752,29 @@
             <w:pPr>
               <w:pStyle w:val="OOAD2"/>
             </w:pPr>
-            <w:proofErr w:type="spellStart"/>
             <w:r>
               <w:t>add</w:t>
             </w:r>
             <w:r>
               <w:t>Test</w:t>
             </w:r>
-            <w:proofErr w:type="spellEnd"/>
             <w:r>
               <w:t xml:space="preserve"> (</w:t>
             </w:r>
-            <w:proofErr w:type="spellStart"/>
-            <w:r>
-              <w:t>projectName</w:t>
-            </w:r>
-            <w:proofErr w:type="spellEnd"/>
-            <w:r>
-              <w:t xml:space="preserve">: string, </w:t>
-            </w:r>
-            <w:proofErr w:type="spellStart"/>
-            <w:r>
-              <w:t>requirementList</w:t>
-            </w:r>
-            <w:proofErr w:type="spellEnd"/>
-            <w:r>
-              <w:t xml:space="preserve">: List, </w:t>
-            </w:r>
-            <w:proofErr w:type="spellStart"/>
+            <w:r>
+              <w:t xml:space="preserve">projectName: string, requirementList: List, </w:t>
+            </w:r>
             <w:r>
               <w:t>test</w:t>
             </w:r>
             <w:r>
-              <w:t>Name</w:t>
-            </w:r>
-            <w:proofErr w:type="spellEnd"/>
-            <w:r>
-              <w:t xml:space="preserve">: string, </w:t>
-            </w:r>
-            <w:proofErr w:type="spellStart"/>
+              <w:t xml:space="preserve">Name: string, </w:t>
+            </w:r>
             <w:r>
               <w:t>test</w:t>
             </w:r>
             <w:r>
-              <w:t>Description</w:t>
-            </w:r>
-            <w:proofErr w:type="spellEnd"/>
-            <w:r>
-              <w:t>: string)</w:t>
+              <w:t>Description: string)</w:t>
             </w:r>
           </w:p>
         </w:tc>
@@ -16135,11 +15847,9 @@
             <w:pPr>
               <w:pStyle w:val="OOAD2"/>
             </w:pPr>
-            <w:proofErr w:type="spellStart"/>
             <w:r>
               <w:t>Postconditions</w:t>
             </w:r>
-            <w:proofErr w:type="spellEnd"/>
           </w:p>
         </w:tc>
         <w:tc>
@@ -16184,7 +15894,6 @@
         </w:rPr>
         <w:t xml:space="preserve"> </w:t>
       </w:r>
-      <w:proofErr w:type="spellStart"/>
       <w:r>
         <w:t>e</w:t>
       </w:r>
@@ -16194,7 +15903,6 @@
       <w:r>
         <w:t>Test</w:t>
       </w:r>
-      <w:proofErr w:type="spellEnd"/>
     </w:p>
     <w:tbl>
       <w:tblPr>
@@ -16228,7 +15936,6 @@
             <w:pPr>
               <w:pStyle w:val="OOAD2"/>
             </w:pPr>
-            <w:proofErr w:type="spellStart"/>
             <w:r>
               <w:t>e</w:t>
             </w:r>
@@ -16241,42 +15948,20 @@
             <w:r>
               <w:t>Test</w:t>
             </w:r>
-            <w:proofErr w:type="spellEnd"/>
             <w:r>
               <w:t xml:space="preserve"> (</w:t>
             </w:r>
-            <w:proofErr w:type="spellStart"/>
             <w:r>
               <w:t>test</w:t>
             </w:r>
             <w:r>
-              <w:t>Name</w:t>
-            </w:r>
-            <w:proofErr w:type="spellEnd"/>
-            <w:r>
-              <w:t xml:space="preserve">: </w:t>
-            </w:r>
-            <w:proofErr w:type="spellStart"/>
-            <w:r>
-              <w:t>string,</w:t>
+              <w:t>Name: string,</w:t>
             </w:r>
             <w:r>
               <w:t>test</w:t>
             </w:r>
             <w:r>
-              <w:t>Description</w:t>
-            </w:r>
-            <w:proofErr w:type="spellEnd"/>
-            <w:r>
-              <w:t xml:space="preserve">: string, index: </w:t>
-            </w:r>
-            <w:proofErr w:type="spellStart"/>
-            <w:r>
-              <w:t>int</w:t>
-            </w:r>
-            <w:proofErr w:type="spellEnd"/>
-            <w:r>
-              <w:t>)</w:t>
+              <w:t>Description: string, index: int)</w:t>
             </w:r>
           </w:p>
         </w:tc>
@@ -16352,11 +16037,9 @@
             <w:pPr>
               <w:pStyle w:val="OOAD2"/>
             </w:pPr>
-            <w:proofErr w:type="spellStart"/>
             <w:r>
               <w:t>Postconditions</w:t>
             </w:r>
-            <w:proofErr w:type="spellEnd"/>
           </w:p>
         </w:tc>
         <w:tc>
@@ -16401,14 +16084,12 @@
         </w:rPr>
         <w:t xml:space="preserve"> </w:t>
       </w:r>
-      <w:proofErr w:type="spellStart"/>
       <w:r>
         <w:t>delete</w:t>
       </w:r>
       <w:r>
         <w:t>Test</w:t>
       </w:r>
-      <w:proofErr w:type="spellEnd"/>
     </w:p>
     <w:tbl>
       <w:tblPr>
@@ -16442,24 +16123,14 @@
             <w:pPr>
               <w:pStyle w:val="OOAD2"/>
             </w:pPr>
-            <w:proofErr w:type="spellStart"/>
             <w:r>
               <w:t>delete</w:t>
             </w:r>
             <w:r>
               <w:t>Test</w:t>
             </w:r>
-            <w:proofErr w:type="spellEnd"/>
-            <w:r>
-              <w:t xml:space="preserve"> (index: </w:t>
-            </w:r>
-            <w:proofErr w:type="spellStart"/>
-            <w:r>
-              <w:t>int</w:t>
-            </w:r>
-            <w:proofErr w:type="spellEnd"/>
-            <w:r>
-              <w:t>)</w:t>
+            <w:r>
+              <w:t xml:space="preserve"> (index: int)</w:t>
             </w:r>
           </w:p>
         </w:tc>
@@ -16535,11 +16206,9 @@
             <w:pPr>
               <w:pStyle w:val="OOAD2"/>
             </w:pPr>
-            <w:proofErr w:type="spellStart"/>
             <w:r>
               <w:t>Postconditions</w:t>
             </w:r>
-            <w:proofErr w:type="spellEnd"/>
           </w:p>
         </w:tc>
         <w:tc>
@@ -16584,14 +16253,12 @@
         </w:rPr>
         <w:t xml:space="preserve"> </w:t>
       </w:r>
-      <w:proofErr w:type="spellStart"/>
       <w:r>
         <w:t>selectProjectToShow</w:t>
       </w:r>
       <w:r>
         <w:t>TraceabilityMatrix</w:t>
       </w:r>
-      <w:proofErr w:type="spellEnd"/>
     </w:p>
     <w:tbl>
       <w:tblPr>
@@ -16625,29 +16292,11 @@
             <w:pPr>
               <w:pStyle w:val="OOAD2"/>
             </w:pPr>
-            <w:proofErr w:type="spellStart"/>
             <w:r>
               <w:t>selectProject</w:t>
             </w:r>
-            <w:proofErr w:type="spellEnd"/>
-            <w:r>
-              <w:t xml:space="preserve"> (</w:t>
-            </w:r>
-            <w:proofErr w:type="spellStart"/>
-            <w:r>
-              <w:t>projectIndex</w:t>
-            </w:r>
-            <w:proofErr w:type="spellEnd"/>
-            <w:r>
-              <w:t xml:space="preserve">: </w:t>
-            </w:r>
-            <w:proofErr w:type="spellStart"/>
-            <w:r>
-              <w:t>int</w:t>
-            </w:r>
-            <w:proofErr w:type="spellEnd"/>
-            <w:r>
-              <w:t>)</w:t>
+            <w:r>
+              <w:t xml:space="preserve"> (projectIndex: int)</w:t>
             </w:r>
           </w:p>
         </w:tc>
@@ -16729,11 +16378,9 @@
             <w:pPr>
               <w:pStyle w:val="OOAD2"/>
             </w:pPr>
-            <w:proofErr w:type="spellStart"/>
             <w:r>
               <w:t>Postconditions</w:t>
             </w:r>
-            <w:proofErr w:type="spellEnd"/>
           </w:p>
         </w:tc>
         <w:tc>
@@ -17574,12 +17221,10 @@
               <w:pStyle w:val="OOAD2"/>
               <w:jc w:val="center"/>
             </w:pPr>
-            <w:proofErr w:type="spellStart"/>
             <w:r>
               <w:lastRenderedPageBreak/>
               <w:t>selectProjectToShowRequirements</w:t>
             </w:r>
-            <w:proofErr w:type="spellEnd"/>
           </w:p>
         </w:tc>
       </w:tr>
@@ -17647,12 +17292,10 @@
               <w:pStyle w:val="OOAD2"/>
               <w:jc w:val="center"/>
             </w:pPr>
-            <w:proofErr w:type="spellStart"/>
             <w:r>
               <w:lastRenderedPageBreak/>
               <w:t>selectProjectToShowTests</w:t>
             </w:r>
-            <w:proofErr w:type="spellEnd"/>
           </w:p>
         </w:tc>
       </w:tr>
@@ -17720,12 +17363,10 @@
               <w:pStyle w:val="OOAD2"/>
               <w:jc w:val="center"/>
             </w:pPr>
-            <w:proofErr w:type="spellStart"/>
             <w:r>
               <w:lastRenderedPageBreak/>
               <w:t>selectProjectToShowTraceabilityMatrix</w:t>
             </w:r>
-            <w:proofErr w:type="spellEnd"/>
           </w:p>
         </w:tc>
       </w:tr>
@@ -17971,16 +17612,8 @@
               <w:rPr>
                 <w:rFonts w:hint="eastAsia"/>
               </w:rPr>
-              <w:t>呂昭</w:t>
-            </w:r>
-            <w:proofErr w:type="gramStart"/>
-            <w:r>
-              <w:rPr>
-                <w:rFonts w:hint="eastAsia"/>
-              </w:rPr>
-              <w:t>陞</w:t>
-            </w:r>
-            <w:proofErr w:type="gramEnd"/>
+              <w:t>呂昭陞</w:t>
+            </w:r>
           </w:p>
         </w:tc>
       </w:tr>
@@ -20007,7 +19640,6 @@
         <w:docPartUnique/>
       </w:docPartObj>
     </w:sdtPr>
-    <w:sdtEndPr/>
     <w:sdtContent>
       <w:p>
         <w:pPr>
@@ -20028,7 +19660,7 @@
             <w:noProof/>
             <w:lang w:val="zh-TW"/>
           </w:rPr>
-          <w:t>2</w:t>
+          <w:t>27</w:t>
         </w:r>
         <w:r>
           <w:fldChar w:fldCharType="end"/>
@@ -24579,6 +24211,7 @@
   <w:style w:type="character" w:default="1" w:styleId="a0">
     <w:name w:val="Default Paragraph Font"/>
     <w:uiPriority w:val="1"/>
+    <w:semiHidden/>
     <w:unhideWhenUsed/>
   </w:style>
   <w:style w:type="table" w:default="1" w:styleId="a1">
@@ -25292,7 +24925,7 @@
 </file>
 
 <file path=customXml/itemProps1.xml><?xml version="1.0" encoding="utf-8"?>
-<ds:datastoreItem xmlns:ds="http://schemas.openxmlformats.org/officeDocument/2006/customXml" ds:itemID="{7CAC766F-2317-4352-A2D4-8EBA1BA2F70E}">
+<ds:datastoreItem xmlns:ds="http://schemas.openxmlformats.org/officeDocument/2006/customXml" ds:itemID="{A21E30A9-35C1-4007-9DC8-1CBA844F1A83}">
   <ds:schemaRefs>
     <ds:schemaRef ds:uri="http://schemas.openxmlformats.org/officeDocument/2006/bibliography"/>
   </ds:schemaRefs>

</xml_diff>

<commit_message>
select project to show test list
</commit_message>
<xml_diff>
--- a/document/專案管理系統.docx
+++ b/document/專案管理系統.docx
@@ -13802,6 +13802,9 @@
             <w:r>
               <w:t>ditProject</w:t>
             </w:r>
+            <w:r>
+              <w:t>(Leo)</w:t>
+            </w:r>
           </w:p>
         </w:tc>
       </w:tr>
@@ -13830,9 +13833,126 @@
             </w:pPr>
             <w:r>
               <w:t>deleteProject</w:t>
+            </w:r>
+          </w:p>
+        </w:tc>
+      </w:tr>
+      <w:tr>
+        <w:tc>
+          <w:tcPr>
+            <w:tcW w:w="4148" w:type="dxa"/>
+          </w:tcPr>
+          <w:p>
+            <w:pPr>
+              <w:pStyle w:val="OOAD2"/>
+              <w:jc w:val="center"/>
+              <w:rPr>
+                <w:color w:val="FF0000"/>
+              </w:rPr>
+            </w:pPr>
+            <w:r>
+              <w:rPr>
+                <w:color w:val="FF0000"/>
+              </w:rPr>
+              <w:t>CO-05</w:t>
+            </w:r>
+          </w:p>
+        </w:tc>
+        <w:tc>
+          <w:tcPr>
+            <w:tcW w:w="4148" w:type="dxa"/>
+          </w:tcPr>
+          <w:p>
+            <w:pPr>
+              <w:pStyle w:val="OOAD2"/>
+              <w:rPr>
+                <w:color w:val="FF0000"/>
+              </w:rPr>
+            </w:pPr>
+            <w:r>
+              <w:rPr>
+                <w:color w:val="FF0000"/>
+              </w:rPr>
+              <w:t>selectProjectToShowRequirements</w:t>
+            </w:r>
+          </w:p>
+        </w:tc>
+      </w:tr>
+      <w:tr>
+        <w:tc>
+          <w:tcPr>
+            <w:tcW w:w="4148" w:type="dxa"/>
+          </w:tcPr>
+          <w:p>
+            <w:pPr>
+              <w:pStyle w:val="OOAD2"/>
+              <w:jc w:val="center"/>
+              <w:rPr>
+                <w:color w:val="FF0000"/>
+              </w:rPr>
+            </w:pPr>
+            <w:r>
+              <w:rPr>
+                <w:color w:val="FF0000"/>
+              </w:rPr>
+              <w:t>CO-06</w:t>
+            </w:r>
+          </w:p>
+        </w:tc>
+        <w:tc>
+          <w:tcPr>
+            <w:tcW w:w="4148" w:type="dxa"/>
+          </w:tcPr>
+          <w:p>
+            <w:pPr>
+              <w:pStyle w:val="OOAD2"/>
+              <w:rPr>
+                <w:color w:val="FF0000"/>
+              </w:rPr>
+            </w:pPr>
+            <w:r>
+              <w:rPr>
+                <w:color w:val="FF0000"/>
+              </w:rPr>
+              <w:t>addRequirement</w:t>
+            </w:r>
+          </w:p>
+        </w:tc>
+      </w:tr>
+      <w:tr>
+        <w:tc>
+          <w:tcPr>
+            <w:tcW w:w="4148" w:type="dxa"/>
+          </w:tcPr>
+          <w:p>
+            <w:pPr>
+              <w:pStyle w:val="OOAD2"/>
+              <w:jc w:val="center"/>
+            </w:pPr>
+            <w:r>
+              <w:t>CO-07</w:t>
+            </w:r>
+          </w:p>
+        </w:tc>
+        <w:tc>
+          <w:tcPr>
+            <w:tcW w:w="4148" w:type="dxa"/>
+          </w:tcPr>
+          <w:p>
+            <w:pPr>
+              <w:pStyle w:val="OOAD2"/>
+            </w:pPr>
+            <w:r>
+              <w:t>editRequirement</w:t>
+            </w:r>
+            <w:r>
+              <w:t>(Jeff</w:t>
             </w:r>
             <w:bookmarkStart w:id="17" w:name="_GoBack"/>
             <w:bookmarkEnd w:id="17"/>
+            <w:r>
+              <w:t>)</w:t>
+            </w:r>
           </w:p>
         </w:tc>
       </w:tr>
@@ -13845,34 +13965,22 @@
             <w:pPr>
               <w:pStyle w:val="OOAD2"/>
               <w:jc w:val="center"/>
-              <w:rPr>
-                <w:color w:val="FF0000"/>
-              </w:rPr>
-            </w:pPr>
-            <w:r>
-              <w:rPr>
-                <w:color w:val="FF0000"/>
-              </w:rPr>
-              <w:t>CO-05</w:t>
-            </w:r>
-          </w:p>
-        </w:tc>
-        <w:tc>
-          <w:tcPr>
-            <w:tcW w:w="4148" w:type="dxa"/>
-          </w:tcPr>
-          <w:p>
-            <w:pPr>
-              <w:pStyle w:val="OOAD2"/>
-              <w:rPr>
-                <w:color w:val="FF0000"/>
-              </w:rPr>
-            </w:pPr>
-            <w:r>
-              <w:rPr>
-                <w:color w:val="FF0000"/>
-              </w:rPr>
-              <w:t>selectProjectToShowRequirements</w:t>
+            </w:pPr>
+            <w:r>
+              <w:t>CO-08</w:t>
+            </w:r>
+          </w:p>
+        </w:tc>
+        <w:tc>
+          <w:tcPr>
+            <w:tcW w:w="4148" w:type="dxa"/>
+          </w:tcPr>
+          <w:p>
+            <w:pPr>
+              <w:pStyle w:val="OOAD2"/>
+            </w:pPr>
+            <w:r>
+              <w:t>deleteRequirement</w:t>
             </w:r>
           </w:p>
         </w:tc>
@@ -13886,34 +13994,22 @@
             <w:pPr>
               <w:pStyle w:val="OOAD2"/>
               <w:jc w:val="center"/>
-              <w:rPr>
-                <w:color w:val="FF0000"/>
-              </w:rPr>
-            </w:pPr>
-            <w:r>
-              <w:rPr>
-                <w:color w:val="FF0000"/>
-              </w:rPr>
-              <w:t>CO-06</w:t>
-            </w:r>
-          </w:p>
-        </w:tc>
-        <w:tc>
-          <w:tcPr>
-            <w:tcW w:w="4148" w:type="dxa"/>
-          </w:tcPr>
-          <w:p>
-            <w:pPr>
-              <w:pStyle w:val="OOAD2"/>
-              <w:rPr>
-                <w:color w:val="FF0000"/>
-              </w:rPr>
-            </w:pPr>
-            <w:r>
-              <w:rPr>
-                <w:color w:val="FF0000"/>
-              </w:rPr>
-              <w:t>addRequirement</w:t>
+            </w:pPr>
+            <w:r>
+              <w:t>CO-09</w:t>
+            </w:r>
+          </w:p>
+        </w:tc>
+        <w:tc>
+          <w:tcPr>
+            <w:tcW w:w="4148" w:type="dxa"/>
+          </w:tcPr>
+          <w:p>
+            <w:pPr>
+              <w:pStyle w:val="OOAD2"/>
+            </w:pPr>
+            <w:r>
+              <w:t>selectProjectToShowTests</w:t>
             </w:r>
           </w:p>
         </w:tc>
@@ -13929,93 +14025,6 @@
               <w:jc w:val="center"/>
             </w:pPr>
             <w:r>
-              <w:t>CO-07</w:t>
-            </w:r>
-          </w:p>
-        </w:tc>
-        <w:tc>
-          <w:tcPr>
-            <w:tcW w:w="4148" w:type="dxa"/>
-          </w:tcPr>
-          <w:p>
-            <w:pPr>
-              <w:pStyle w:val="OOAD2"/>
-            </w:pPr>
-            <w:r>
-              <w:t>editRequirement</w:t>
-            </w:r>
-          </w:p>
-        </w:tc>
-      </w:tr>
-      <w:tr>
-        <w:tc>
-          <w:tcPr>
-            <w:tcW w:w="4148" w:type="dxa"/>
-          </w:tcPr>
-          <w:p>
-            <w:pPr>
-              <w:pStyle w:val="OOAD2"/>
-              <w:jc w:val="center"/>
-            </w:pPr>
-            <w:r>
-              <w:t>CO-08</w:t>
-            </w:r>
-          </w:p>
-        </w:tc>
-        <w:tc>
-          <w:tcPr>
-            <w:tcW w:w="4148" w:type="dxa"/>
-          </w:tcPr>
-          <w:p>
-            <w:pPr>
-              <w:pStyle w:val="OOAD2"/>
-            </w:pPr>
-            <w:r>
-              <w:t>deleteRequirement</w:t>
-            </w:r>
-          </w:p>
-        </w:tc>
-      </w:tr>
-      <w:tr>
-        <w:tc>
-          <w:tcPr>
-            <w:tcW w:w="4148" w:type="dxa"/>
-          </w:tcPr>
-          <w:p>
-            <w:pPr>
-              <w:pStyle w:val="OOAD2"/>
-              <w:jc w:val="center"/>
-            </w:pPr>
-            <w:r>
-              <w:t>CO-09</w:t>
-            </w:r>
-          </w:p>
-        </w:tc>
-        <w:tc>
-          <w:tcPr>
-            <w:tcW w:w="4148" w:type="dxa"/>
-          </w:tcPr>
-          <w:p>
-            <w:pPr>
-              <w:pStyle w:val="OOAD2"/>
-            </w:pPr>
-            <w:r>
-              <w:t>selectProjectToShowTests</w:t>
-            </w:r>
-          </w:p>
-        </w:tc>
-      </w:tr>
-      <w:tr>
-        <w:tc>
-          <w:tcPr>
-            <w:tcW w:w="4148" w:type="dxa"/>
-          </w:tcPr>
-          <w:p>
-            <w:pPr>
-              <w:pStyle w:val="OOAD2"/>
-              <w:jc w:val="center"/>
-            </w:pPr>
-            <w:r>
               <w:t>CO-10</w:t>
             </w:r>
           </w:p>
@@ -14033,6 +14042,12 @@
             </w:r>
             <w:r>
               <w:t>Test</w:t>
+            </w:r>
+            <w:r>
+              <w:rPr>
+                <w:rFonts w:hint="eastAsia"/>
+              </w:rPr>
+              <w:t>(Joker)</w:t>
             </w:r>
           </w:p>
         </w:tc>
@@ -19660,7 +19675,7 @@
             <w:noProof/>
             <w:lang w:val="zh-TW"/>
           </w:rPr>
-          <w:t>27</w:t>
+          <w:t>21</w:t>
         </w:r>
         <w:r>
           <w:fldChar w:fldCharType="end"/>
@@ -24925,7 +24940,7 @@
 </file>
 
 <file path=customXml/itemProps1.xml><?xml version="1.0" encoding="utf-8"?>
-<ds:datastoreItem xmlns:ds="http://schemas.openxmlformats.org/officeDocument/2006/customXml" ds:itemID="{A21E30A9-35C1-4007-9DC8-1CBA844F1A83}">
+<ds:datastoreItem xmlns:ds="http://schemas.openxmlformats.org/officeDocument/2006/customXml" ds:itemID="{F91F0A7B-59AF-4413-AEBF-DCDF18FD6C8C}">
   <ds:schemaRefs>
     <ds:schemaRef ds:uri="http://schemas.openxmlformats.org/officeDocument/2006/bibliography"/>
   </ds:schemaRefs>

</xml_diff>

<commit_message>
use case , domain model
</commit_message>
<xml_diff>
--- a/document/專案管理系統.docx
+++ b/document/專案管理系統.docx
@@ -2828,9 +2828,6 @@
             <w:pPr>
               <w:pStyle w:val="OOAD2"/>
               <w:jc w:val="center"/>
-              <w:rPr>
-                <w:rFonts w:hint="eastAsia"/>
-              </w:rPr>
             </w:pPr>
             <w:r>
               <w:rPr>
@@ -2902,9 +2899,6 @@
             <w:pPr>
               <w:pStyle w:val="OOAD2"/>
               <w:jc w:val="center"/>
-              <w:rPr>
-                <w:rFonts w:hint="eastAsia"/>
-              </w:rPr>
             </w:pPr>
             <w:r>
               <w:rPr>
@@ -2944,10 +2938,7 @@
               <w:t xml:space="preserve">June </w:t>
             </w:r>
             <w:r>
-              <w:t>16</w:t>
-            </w:r>
-            <w:r>
-              <w:t>,2017</w:t>
+              <w:t>16,2017</w:t>
             </w:r>
           </w:p>
           <w:p>
@@ -2962,19 +2953,13 @@
               <w:t xml:space="preserve">June </w:t>
             </w:r>
             <w:r>
-              <w:t>17</w:t>
-            </w:r>
-            <w:r>
-              <w:t>,2017</w:t>
+              <w:t>17,2017</w:t>
             </w:r>
           </w:p>
           <w:p>
             <w:pPr>
               <w:pStyle w:val="OOAD2"/>
               <w:jc w:val="center"/>
-              <w:rPr>
-                <w:rFonts w:hint="eastAsia"/>
-              </w:rPr>
             </w:pPr>
             <w:r>
               <w:rPr>
@@ -2996,9 +2981,6 @@
             <w:pPr>
               <w:pStyle w:val="OOAD2"/>
               <w:jc w:val="center"/>
-              <w:rPr>
-                <w:rFonts w:hint="eastAsia"/>
-              </w:rPr>
             </w:pPr>
           </w:p>
         </w:tc>
@@ -3967,10 +3949,27 @@
       </w:pPr>
       <w:bookmarkStart w:id="5" w:name="_Toc483496585"/>
       <w:r>
+        <w:lastRenderedPageBreak/>
+        <w:t>1.5 Use Case Diagram</w:t>
+      </w:r>
+      <w:bookmarkEnd w:id="5"/>
+    </w:p>
+    <w:p>
+      <w:pPr>
+        <w:pStyle w:val="OOAD2"/>
+      </w:pPr>
+    </w:p>
+    <w:p>
+      <w:pPr>
+        <w:widowControl/>
+        <w:rPr>
+          <w:rFonts w:eastAsia="標楷體"/>
+        </w:rPr>
+      </w:pPr>
+      <w:r>
         <w:rPr>
           <w:noProof/>
         </w:rPr>
-        <w:lastRenderedPageBreak/>
         <w:pict>
           <v:shapetype id="_x0000_t75" coordsize="21600,21600" o:spt="75" o:preferrelative="t" path="m@4@5l@4@11@9@11@9@5xe" filled="f" stroked="f">
             <v:stroke joinstyle="miter"/>
@@ -3991,38 +3990,25 @@
             <v:path o:extrusionok="f" gradientshapeok="t" o:connecttype="rect"/>
             <o:lock v:ext="edit" aspectratio="t"/>
           </v:shapetype>
-          <v:shape id="_x0000_s1026" type="#_x0000_t75" style="position:absolute;margin-left:-57.8pt;margin-top:50.75pt;width:530.8pt;height:371.25pt;z-index:-251658240;mso-position-horizontal-relative:text;mso-position-vertical-relative:text" wrapcoords="-33 0 -33 21553 21600 21553 21600 0 -33 0">
+          <v:shape id="_x0000_s1030" type="#_x0000_t75" style="position:absolute;margin-left:-39.85pt;margin-top:11.8pt;width:494.55pt;height:367.05pt;z-index:-251655168;mso-position-horizontal-relative:text;mso-position-vertical-relative:text;mso-width-relative:page;mso-height-relative:page">
             <v:imagedata r:id="rId9" o:title="UseCase"/>
-            <w10:wrap type="tight"/>
           </v:shape>
         </w:pict>
       </w:r>
       <w:r>
-        <w:t>1.5 Use Case Diagram</w:t>
-      </w:r>
-      <w:bookmarkEnd w:id="5"/>
-    </w:p>
-    <w:p>
-      <w:pPr>
-        <w:pStyle w:val="OOAD2"/>
-      </w:pPr>
-    </w:p>
-    <w:p>
-      <w:pPr>
-        <w:widowControl/>
-        <w:rPr>
-          <w:rFonts w:eastAsia="標楷體"/>
-        </w:rPr>
-      </w:pPr>
+        <w:t xml:space="preserve"> </w:t>
+      </w:r>
       <w:r>
         <w:br w:type="page"/>
       </w:r>
+      <w:bookmarkStart w:id="6" w:name="_GoBack"/>
+      <w:bookmarkEnd w:id="6"/>
     </w:p>
     <w:p>
       <w:pPr>
         <w:pStyle w:val="OOAD5"/>
       </w:pPr>
-      <w:bookmarkStart w:id="6" w:name="_Toc483496586"/>
+      <w:bookmarkStart w:id="7" w:name="_Toc483496586"/>
       <w:r>
         <w:rPr>
           <w:rFonts w:hint="eastAsia"/>
@@ -4039,7 +4025,7 @@
         </w:rPr>
         <w:t>Use Cases</w:t>
       </w:r>
-      <w:bookmarkEnd w:id="6"/>
+      <w:bookmarkEnd w:id="7"/>
     </w:p>
     <w:p>
       <w:pPr>
@@ -7287,7 +7273,6 @@
               <w:pStyle w:val="OOAD2"/>
             </w:pPr>
             <w:r>
-              <w:lastRenderedPageBreak/>
               <w:t>Extensions</w:t>
             </w:r>
           </w:p>
@@ -10666,7 +10651,6 @@
               <w:pStyle w:val="OOAD2"/>
             </w:pPr>
             <w:r>
-              <w:lastRenderedPageBreak/>
               <w:t>Extensions</w:t>
             </w:r>
           </w:p>
@@ -12932,7 +12916,7 @@
       <w:pPr>
         <w:pStyle w:val="OOAD5"/>
       </w:pPr>
-      <w:bookmarkStart w:id="7" w:name="_Toc483496587"/>
+      <w:bookmarkStart w:id="8" w:name="_Toc483496587"/>
       <w:r>
         <w:rPr>
           <w:rFonts w:eastAsiaTheme="minorEastAsia" w:hint="eastAsia"/>
@@ -12948,7 +12932,7 @@
       <w:r>
         <w:t>7 Non-functional Requirements and Constraints</w:t>
       </w:r>
-      <w:bookmarkEnd w:id="7"/>
+      <w:bookmarkEnd w:id="8"/>
     </w:p>
     <w:tbl>
       <w:tblPr>
@@ -13311,7 +13295,7 @@
           <w:rFonts w:eastAsiaTheme="minorEastAsia"/>
         </w:rPr>
       </w:pPr>
-      <w:bookmarkStart w:id="8" w:name="_Toc483496588"/>
+      <w:bookmarkStart w:id="9" w:name="_Toc483496588"/>
       <w:r>
         <w:rPr>
           <w:rFonts w:eastAsiaTheme="minorEastAsia" w:hint="eastAsia"/>
@@ -13330,7 +13314,7 @@
         </w:rPr>
         <w:t>Glossary</w:t>
       </w:r>
-      <w:bookmarkEnd w:id="8"/>
+      <w:bookmarkEnd w:id="9"/>
     </w:p>
     <w:tbl>
       <w:tblPr>
@@ -13593,7 +13577,7 @@
           <w:rFonts w:eastAsiaTheme="minorEastAsia"/>
         </w:rPr>
       </w:pPr>
-      <w:bookmarkStart w:id="9" w:name="_Toc483496589"/>
+      <w:bookmarkStart w:id="10" w:name="_Toc483496589"/>
       <w:r>
         <w:rPr>
           <w:rFonts w:eastAsiaTheme="minorEastAsia" w:hint="eastAsia"/>
@@ -13612,7 +13596,7 @@
         </w:rPr>
         <w:t>Software Environments</w:t>
       </w:r>
-      <w:bookmarkEnd w:id="9"/>
+      <w:bookmarkEnd w:id="10"/>
     </w:p>
     <w:p>
       <w:pPr>
@@ -13655,7 +13639,7 @@
           <w:rFonts w:eastAsiaTheme="minorEastAsia"/>
         </w:rPr>
       </w:pPr>
-      <w:bookmarkStart w:id="10" w:name="_Toc483496590"/>
+      <w:bookmarkStart w:id="11" w:name="_Toc483496590"/>
       <w:r>
         <w:rPr>
           <w:rFonts w:eastAsiaTheme="minorEastAsia"/>
@@ -13675,13 +13659,13 @@
         </w:rPr>
         <w:t xml:space="preserve"> model</w:t>
       </w:r>
-      <w:bookmarkEnd w:id="10"/>
+      <w:bookmarkEnd w:id="11"/>
     </w:p>
     <w:p>
       <w:pPr>
         <w:pStyle w:val="OOAD5"/>
       </w:pPr>
-      <w:bookmarkStart w:id="11" w:name="_Toc483496591"/>
+      <w:bookmarkStart w:id="12" w:name="_Toc483496591"/>
       <w:r>
         <w:t>2.1</w:t>
       </w:r>
@@ -13691,7 +13675,7 @@
       <w:r>
         <w:t>Domain class diagram showing only concepts</w:t>
       </w:r>
-      <w:bookmarkEnd w:id="11"/>
+      <w:bookmarkEnd w:id="12"/>
     </w:p>
     <w:p>
       <w:pPr>
@@ -13741,10 +13725,10 @@
         <w:tblLook w:val="04A0" w:firstRow="1" w:lastRow="0" w:firstColumn="1" w:lastColumn="0" w:noHBand="0" w:noVBand="1"/>
       </w:tblPr>
       <w:tblGrid>
-        <w:gridCol w:w="2074"/>
-        <w:gridCol w:w="2074"/>
-        <w:gridCol w:w="2074"/>
-        <w:gridCol w:w="2074"/>
+        <w:gridCol w:w="1966"/>
+        <w:gridCol w:w="1955"/>
+        <w:gridCol w:w="2015"/>
+        <w:gridCol w:w="2360"/>
       </w:tblGrid>
       <w:tr>
         <w:tc>
@@ -14060,6 +14044,65 @@
                 <w:rFonts w:hint="eastAsia"/>
               </w:rPr>
               <w:t>Test Status</w:t>
+            </w:r>
+          </w:p>
+        </w:tc>
+        <w:tc>
+          <w:tcPr>
+            <w:tcW w:w="2074" w:type="dxa"/>
+          </w:tcPr>
+          <w:p>
+            <w:r>
+              <w:rPr>
+                <w:rFonts w:hint="eastAsia"/>
+              </w:rPr>
+              <w:t>TestManager</w:t>
+            </w:r>
+          </w:p>
+        </w:tc>
+        <w:tc>
+          <w:tcPr>
+            <w:tcW w:w="2074" w:type="dxa"/>
+          </w:tcPr>
+          <w:p>
+            <w:r>
+              <w:rPr>
+                <w:rFonts w:hint="eastAsia"/>
+              </w:rPr>
+              <w:t>ProjectManager</w:t>
+            </w:r>
+          </w:p>
+        </w:tc>
+        <w:tc>
+          <w:tcPr>
+            <w:tcW w:w="2074" w:type="dxa"/>
+          </w:tcPr>
+          <w:p>
+            <w:r>
+              <w:rPr>
+                <w:rFonts w:hint="eastAsia"/>
+              </w:rPr>
+              <w:t>RequirementManager</w:t>
+            </w:r>
+          </w:p>
+        </w:tc>
+      </w:tr>
+      <w:tr>
+        <w:tc>
+          <w:tcPr>
+            <w:tcW w:w="2074" w:type="dxa"/>
+          </w:tcPr>
+          <w:p>
+            <w:pPr>
+              <w:rPr>
+                <w:rFonts w:hint="eastAsia"/>
+              </w:rPr>
+            </w:pPr>
+            <w:r>
+              <w:rPr>
+                <w:rFonts w:hint="eastAsia"/>
+              </w:rPr>
+              <w:t>UserManager</w:t>
             </w:r>
           </w:p>
         </w:tc>
@@ -14887,6 +14930,7 @@
         </w:numPr>
       </w:pPr>
       <w:r>
+        <w:lastRenderedPageBreak/>
         <w:t>Operation</w:t>
       </w:r>
       <w:r>
@@ -15078,8 +15122,78 @@
               <w:rPr>
                 <w:rFonts w:hint="eastAsia"/>
               </w:rPr>
-              <w:t>Model</w:t>
-            </w:r>
+              <w:t>RequirementManager</w:t>
+            </w:r>
+          </w:p>
+        </w:tc>
+      </w:tr>
+      <w:tr>
+        <w:tc>
+          <w:tcPr>
+            <w:tcW w:w="4148" w:type="dxa"/>
+          </w:tcPr>
+          <w:p>
+            <w:pPr>
+              <w:rPr>
+                <w:rFonts w:hint="eastAsia"/>
+              </w:rPr>
+            </w:pPr>
+            <w:r>
+              <w:rPr>
+                <w:rFonts w:hint="eastAsia"/>
+              </w:rPr>
+              <w:t>TestManager</w:t>
+            </w:r>
+          </w:p>
+        </w:tc>
+        <w:tc>
+          <w:tcPr>
+            <w:tcW w:w="4148" w:type="dxa"/>
+          </w:tcPr>
+          <w:p>
+            <w:pPr>
+              <w:rPr>
+                <w:rFonts w:hint="eastAsia"/>
+              </w:rPr>
+            </w:pPr>
+            <w:r>
+              <w:rPr>
+                <w:rFonts w:hint="eastAsia"/>
+              </w:rPr>
+              <w:t>ProjectManager</w:t>
+            </w:r>
+          </w:p>
+        </w:tc>
+      </w:tr>
+      <w:tr>
+        <w:tc>
+          <w:tcPr>
+            <w:tcW w:w="4148" w:type="dxa"/>
+          </w:tcPr>
+          <w:p>
+            <w:pPr>
+              <w:rPr>
+                <w:rFonts w:hint="eastAsia"/>
+              </w:rPr>
+            </w:pPr>
+            <w:r>
+              <w:rPr>
+                <w:rFonts w:hint="eastAsia"/>
+              </w:rPr>
+              <w:t>UserManager</w:t>
+            </w:r>
+          </w:p>
+        </w:tc>
+        <w:tc>
+          <w:tcPr>
+            <w:tcW w:w="4148" w:type="dxa"/>
+          </w:tcPr>
+          <w:p>
+            <w:pPr>
+              <w:rPr>
+                <w:rFonts w:hint="eastAsia"/>
+              </w:rPr>
+            </w:pPr>
           </w:p>
         </w:tc>
       </w:tr>
@@ -15088,83 +15202,22 @@
       <w:pPr>
         <w:pStyle w:val="OOAD2"/>
       </w:pPr>
-      <w:proofErr w:type="gramStart"/>
+    </w:p>
+    <w:p>
+      <w:pPr>
+        <w:pStyle w:val="OOAD5"/>
+      </w:pPr>
+      <w:bookmarkStart w:id="13" w:name="_Toc483496592"/>
       <w:r>
         <w:rPr>
           <w:rFonts w:hint="eastAsia"/>
         </w:rPr>
-        <w:t>註</w:t>
-      </w:r>
-      <w:proofErr w:type="gramEnd"/>
-      <w:r>
-        <w:rPr>
-          <w:rFonts w:hint="eastAsia"/>
-        </w:rPr>
-        <w:t xml:space="preserve">: </w:t>
-      </w:r>
-      <w:r>
-        <w:rPr>
-          <w:rFonts w:hint="eastAsia"/>
-        </w:rPr>
-        <w:t>因為在設計上會採用</w:t>
-      </w:r>
-      <w:r>
-        <w:rPr>
-          <w:rFonts w:hint="eastAsia"/>
-        </w:rPr>
-        <w:t>Model</w:t>
-      </w:r>
-      <w:r>
-        <w:rPr>
-          <w:rFonts w:hint="eastAsia"/>
-        </w:rPr>
-        <w:t>作為所有資料的操作控管，因此會有</w:t>
-      </w:r>
-      <w:r>
-        <w:rPr>
-          <w:rFonts w:hint="eastAsia"/>
-        </w:rPr>
-        <w:t>Model</w:t>
-      </w:r>
-      <w:r>
-        <w:rPr>
-          <w:rFonts w:hint="eastAsia"/>
-        </w:rPr>
-        <w:t>這個</w:t>
-      </w:r>
-      <w:r>
-        <w:rPr>
-          <w:rFonts w:hint="eastAsia"/>
-        </w:rPr>
-        <w:t>Class</w:t>
-      </w:r>
-      <w:r>
-        <w:rPr>
-          <w:rFonts w:hint="eastAsia"/>
-        </w:rPr>
-        <w:t>。</w:t>
-      </w:r>
-    </w:p>
-    <w:p>
-      <w:pPr>
-        <w:pStyle w:val="OOAD2"/>
-      </w:pPr>
-    </w:p>
-    <w:p>
-      <w:pPr>
-        <w:pStyle w:val="OOAD5"/>
-      </w:pPr>
-      <w:bookmarkStart w:id="12" w:name="_Toc483496592"/>
-      <w:r>
-        <w:rPr>
-          <w:rFonts w:hint="eastAsia"/>
-        </w:rPr>
         <w:t xml:space="preserve">2.2 </w:t>
       </w:r>
       <w:r>
         <w:t>Add Associations</w:t>
       </w:r>
-      <w:bookmarkEnd w:id="12"/>
+      <w:bookmarkEnd w:id="13"/>
     </w:p>
     <w:p>
       <w:pPr>
@@ -15190,11 +15243,54 @@
         <w:rPr>
           <w:noProof/>
         </w:rPr>
-        <w:pict>
-          <v:shape id="_x0000_i1025" type="#_x0000_t75" style="width:457.65pt;height:388.15pt">
-            <v:imagedata r:id="rId10" o:title="Class Diagram0"/>
-          </v:shape>
-        </w:pict>
+        <w:drawing>
+          <wp:inline distT="0" distB="0" distL="0" distR="0">
+            <wp:extent cx="5577361" cy="2862469"/>
+            <wp:effectExtent l="0" t="0" r="4445" b="0"/>
+            <wp:docPr id="3" name="圖片 3" descr="C:\Users\Joker\Desktop\Class Diagram.png"/>
+            <wp:cNvGraphicFramePr>
+              <a:graphicFrameLocks xmlns:a="http://schemas.openxmlformats.org/drawingml/2006/main" noChangeAspect="1"/>
+            </wp:cNvGraphicFramePr>
+            <a:graphic xmlns:a="http://schemas.openxmlformats.org/drawingml/2006/main">
+              <a:graphicData uri="http://schemas.openxmlformats.org/drawingml/2006/picture">
+                <pic:pic xmlns:pic="http://schemas.openxmlformats.org/drawingml/2006/picture">
+                  <pic:nvPicPr>
+                    <pic:cNvPr id="0" name="Picture 8" descr="C:\Users\Joker\Desktop\Class Diagram.png"/>
+                    <pic:cNvPicPr>
+                      <a:picLocks noChangeAspect="1" noChangeArrowheads="1"/>
+                    </pic:cNvPicPr>
+                  </pic:nvPicPr>
+                  <pic:blipFill>
+                    <a:blip r:embed="rId10">
+                      <a:extLst>
+                        <a:ext uri="{28A0092B-C50C-407E-A947-70E740481C1C}">
+                          <a14:useLocalDpi xmlns:a14="http://schemas.microsoft.com/office/drawing/2010/main" val="0"/>
+                        </a:ext>
+                      </a:extLst>
+                    </a:blip>
+                    <a:srcRect/>
+                    <a:stretch>
+                      <a:fillRect/>
+                    </a:stretch>
+                  </pic:blipFill>
+                  <pic:spPr bwMode="auto">
+                    <a:xfrm>
+                      <a:off x="0" y="0"/>
+                      <a:ext cx="5617524" cy="2883082"/>
+                    </a:xfrm>
+                    <a:prstGeom prst="rect">
+                      <a:avLst/>
+                    </a:prstGeom>
+                    <a:noFill/>
+                    <a:ln>
+                      <a:noFill/>
+                    </a:ln>
+                  </pic:spPr>
+                </pic:pic>
+              </a:graphicData>
+            </a:graphic>
+          </wp:inline>
+        </w:drawing>
       </w:r>
     </w:p>
     <w:tbl>
@@ -15234,13 +15330,19 @@
               <w:pStyle w:val="OOAD2"/>
             </w:pPr>
             <w:r>
-              <w:t>Model</w:t>
-            </w:r>
-            <w:r>
-              <w:rPr>
-                <w:rFonts w:hint="eastAsia"/>
-              </w:rPr>
-              <w:t>管理某個</w:t>
+              <w:t>UserManager</w:t>
+            </w:r>
+            <w:r>
+              <w:rPr>
+                <w:rFonts w:hint="eastAsia"/>
+              </w:rPr>
+              <w:t>管理多</w:t>
+            </w:r>
+            <w:r>
+              <w:rPr>
+                <w:rFonts w:hint="eastAsia"/>
+              </w:rPr>
+              <w:t>個</w:t>
             </w:r>
             <w:r>
               <w:rPr>
@@ -15261,19 +15363,22 @@
               <w:pStyle w:val="OOAD2"/>
             </w:pPr>
             <w:r>
-              <w:t>Model</w:t>
-            </w:r>
-            <w:r>
-              <w:rPr>
-                <w:rFonts w:hint="eastAsia"/>
-              </w:rPr>
-              <w:t>管理某個</w:t>
-            </w:r>
-            <w:r>
-              <w:rPr>
-                <w:rFonts w:hint="eastAsia"/>
-              </w:rPr>
-              <w:t>Traceability Matrix</w:t>
+              <w:rPr>
+                <w:rFonts w:hint="eastAsia"/>
+              </w:rPr>
+              <w:t>Project</w:t>
+            </w:r>
+            <w:r>
+              <w:t>Manager</w:t>
+            </w:r>
+            <w:r>
+              <w:rPr>
+                <w:rFonts w:hint="eastAsia"/>
+              </w:rPr>
+              <w:t>管理多個</w:t>
+            </w:r>
+            <w:r>
+              <w:t>Project</w:t>
             </w:r>
           </w:p>
         </w:tc>
@@ -15288,31 +15393,19 @@
               <w:pStyle w:val="OOAD2"/>
             </w:pPr>
             <w:r>
-              <w:t>Model</w:t>
-            </w:r>
-            <w:r>
-              <w:rPr>
-                <w:rFonts w:hint="eastAsia"/>
-              </w:rPr>
-              <w:t>管理</w:t>
-            </w:r>
-            <w:r>
-              <w:rPr>
-                <w:rFonts w:hint="eastAsia"/>
-              </w:rPr>
-              <w:t>多</w:t>
-            </w:r>
-            <w:r>
-              <w:rPr>
-                <w:rFonts w:hint="eastAsia"/>
-              </w:rPr>
-              <w:t>個</w:t>
-            </w:r>
-            <w:r>
-              <w:rPr>
-                <w:rFonts w:hint="eastAsia"/>
-              </w:rPr>
-              <w:t>Project</w:t>
+              <w:t>Requirement</w:t>
+            </w:r>
+            <w:r>
+              <w:t>Manager</w:t>
+            </w:r>
+            <w:r>
+              <w:rPr>
+                <w:rFonts w:hint="eastAsia"/>
+              </w:rPr>
+              <w:t>管理多個</w:t>
+            </w:r>
+            <w:r>
+              <w:t>Requirement</w:t>
             </w:r>
           </w:p>
         </w:tc>
@@ -15327,7 +15420,10 @@
               <w:pStyle w:val="OOAD2"/>
             </w:pPr>
             <w:r>
-              <w:t>Model</w:t>
+              <w:t>Test</w:t>
+            </w:r>
+            <w:r>
+              <w:t>Manager</w:t>
             </w:r>
             <w:r>
               <w:rPr>
@@ -15336,10 +15432,7 @@
               <w:t>管理多個</w:t>
             </w:r>
             <w:r>
-              <w:rPr>
-                <w:rFonts w:hint="eastAsia"/>
-              </w:rPr>
-              <w:t>Requirement</w:t>
+              <w:t>Test</w:t>
             </w:r>
           </w:p>
         </w:tc>
@@ -15354,19 +15447,22 @@
               <w:pStyle w:val="OOAD2"/>
             </w:pPr>
             <w:r>
-              <w:t>Model</w:t>
-            </w:r>
-            <w:r>
-              <w:rPr>
-                <w:rFonts w:hint="eastAsia"/>
-              </w:rPr>
-              <w:t>管理多個</w:t>
-            </w:r>
-            <w:r>
-              <w:rPr>
-                <w:rFonts w:hint="eastAsia"/>
-              </w:rPr>
-              <w:t>Test</w:t>
+              <w:rPr>
+                <w:rFonts w:hint="eastAsia"/>
+              </w:rPr>
+              <w:t>User</w:t>
+            </w:r>
+            <w:r>
+              <w:rPr>
+                <w:rFonts w:hint="eastAsia"/>
+              </w:rPr>
+              <w:t>擁有多個</w:t>
+            </w:r>
+            <w:r>
+              <w:rPr>
+                <w:rFonts w:hint="eastAsia"/>
+              </w:rPr>
+              <w:t>Project</w:t>
             </w:r>
           </w:p>
         </w:tc>
@@ -15384,19 +15480,19 @@
               <w:rPr>
                 <w:rFonts w:hint="eastAsia"/>
               </w:rPr>
+              <w:t>Requirement</w:t>
+            </w:r>
+            <w:r>
+              <w:rPr>
+                <w:rFonts w:hint="eastAsia"/>
+              </w:rPr>
+              <w:t>屬於某個</w:t>
+            </w:r>
+            <w:r>
+              <w:rPr>
+                <w:rFonts w:hint="eastAsia"/>
+              </w:rPr>
               <w:t>Project</w:t>
-            </w:r>
-            <w:r>
-              <w:rPr>
-                <w:rFonts w:hint="eastAsia"/>
-              </w:rPr>
-              <w:t>擁有多個</w:t>
-            </w:r>
-            <w:r>
-              <w:rPr>
-                <w:rFonts w:hint="eastAsia"/>
-              </w:rPr>
-              <w:t>Requirement</w:t>
             </w:r>
           </w:p>
         </w:tc>
@@ -15411,19 +15507,19 @@
               <w:pStyle w:val="OOAD2"/>
             </w:pPr>
             <w:r>
+              <w:t>Test</w:t>
+            </w:r>
+            <w:r>
+              <w:rPr>
+                <w:rFonts w:hint="eastAsia"/>
+              </w:rPr>
+              <w:t>屬於某個</w:t>
+            </w:r>
+            <w:r>
               <w:rPr>
                 <w:rFonts w:hint="eastAsia"/>
               </w:rPr>
               <w:t>Project</w:t>
-            </w:r>
-            <w:r>
-              <w:rPr>
-                <w:rFonts w:hint="eastAsia"/>
-              </w:rPr>
-              <w:t>擁有多個</w:t>
-            </w:r>
-            <w:r>
-              <w:t>Test</w:t>
             </w:r>
           </w:p>
         </w:tc>
@@ -15438,28 +15534,19 @@
               <w:pStyle w:val="OOAD2"/>
             </w:pPr>
             <w:r>
-              <w:rPr>
-                <w:rFonts w:hint="eastAsia"/>
-              </w:rPr>
-              <w:t>Traceability Matrix</w:t>
-            </w:r>
-            <w:r>
-              <w:rPr>
-                <w:rFonts w:hint="eastAsia"/>
-              </w:rPr>
-              <w:t>擁有某個</w:t>
-            </w:r>
-            <w:r>
-              <w:rPr>
-                <w:rFonts w:hint="eastAsia"/>
-              </w:rPr>
-              <w:t>Project</w:t>
-            </w:r>
-            <w:r>
-              <w:rPr>
-                <w:rFonts w:hint="eastAsia"/>
-              </w:rPr>
-              <w:t>的資訊</w:t>
+              <w:t>Test</w:t>
+            </w:r>
+            <w:r>
+              <w:rPr>
+                <w:rFonts w:hint="eastAsia"/>
+              </w:rPr>
+              <w:t>測試多個</w:t>
+            </w:r>
+            <w:r>
+              <w:rPr>
+                <w:rFonts w:hint="eastAsia"/>
+              </w:rPr>
+              <w:t>Requirement</w:t>
             </w:r>
           </w:p>
         </w:tc>
@@ -15483,19 +15570,7 @@
               <w:rPr>
                 <w:rFonts w:hint="eastAsia"/>
               </w:rPr>
-              <w:t>擁有某個</w:t>
-            </w:r>
-            <w:r>
-              <w:rPr>
-                <w:rFonts w:hint="eastAsia"/>
-              </w:rPr>
-              <w:t>Project</w:t>
-            </w:r>
-            <w:r>
-              <w:rPr>
-                <w:rFonts w:hint="eastAsia"/>
-              </w:rPr>
-              <w:t>的多個</w:t>
+              <w:t>擁有某個多個</w:t>
             </w:r>
             <w:r>
               <w:t>Requirement</w:t>
@@ -15528,19 +15603,7 @@
               <w:rPr>
                 <w:rFonts w:hint="eastAsia"/>
               </w:rPr>
-              <w:t>擁有某個</w:t>
-            </w:r>
-            <w:r>
-              <w:rPr>
-                <w:rFonts w:hint="eastAsia"/>
-              </w:rPr>
-              <w:t>Project</w:t>
-            </w:r>
-            <w:r>
-              <w:rPr>
-                <w:rFonts w:hint="eastAsia"/>
-              </w:rPr>
-              <w:t>的多個</w:t>
+              <w:t>擁有某個多個</w:t>
             </w:r>
             <w:r>
               <w:rPr>
@@ -15576,7 +15639,7 @@
           <w:rFonts w:eastAsia="標楷體"/>
         </w:rPr>
       </w:pPr>
-      <w:bookmarkStart w:id="13" w:name="_Toc483496593"/>
+      <w:bookmarkStart w:id="14" w:name="_Toc483496593"/>
       <w:r>
         <w:rPr>
           <w:rFonts w:hint="eastAsia"/>
@@ -15586,19 +15649,78 @@
       <w:r>
         <w:t>Add Attributes</w:t>
       </w:r>
-      <w:bookmarkEnd w:id="13"/>
+      <w:bookmarkEnd w:id="14"/>
     </w:p>
     <w:p>
       <w:pPr>
         <w:pStyle w:val="OOAD2"/>
       </w:pPr>
       <w:r>
-        <w:lastRenderedPageBreak/>
-        <w:pict>
-          <v:shape id="_x0000_i1026" type="#_x0000_t75" style="width:479.6pt;height:332.45pt">
-            <v:imagedata r:id="rId11" o:title="Class Diagram"/>
-          </v:shape>
-        </w:pict>
+        <w:rPr>
+          <w:noProof/>
+        </w:rPr>
+        <w:drawing>
+          <wp:anchor distT="0" distB="0" distL="114300" distR="114300" simplePos="0" relativeHeight="251659264" behindDoc="1" locked="0" layoutInCell="1" allowOverlap="1">
+            <wp:simplePos x="0" y="0"/>
+            <wp:positionH relativeFrom="margin">
+              <wp:posOffset>-688643</wp:posOffset>
+            </wp:positionH>
+            <wp:positionV relativeFrom="paragraph">
+              <wp:posOffset>318550</wp:posOffset>
+            </wp:positionV>
+            <wp:extent cx="6666499" cy="2957885"/>
+            <wp:effectExtent l="0" t="0" r="1270" b="0"/>
+            <wp:wrapNone/>
+            <wp:docPr id="4" name="圖片 4" descr="C:\Users\Joker\Desktop\Class Diagram.png"/>
+            <wp:cNvGraphicFramePr>
+              <a:graphicFrameLocks xmlns:a="http://schemas.openxmlformats.org/drawingml/2006/main" noChangeAspect="1"/>
+            </wp:cNvGraphicFramePr>
+            <a:graphic xmlns:a="http://schemas.openxmlformats.org/drawingml/2006/main">
+              <a:graphicData uri="http://schemas.openxmlformats.org/drawingml/2006/picture">
+                <pic:pic xmlns:pic="http://schemas.openxmlformats.org/drawingml/2006/picture">
+                  <pic:nvPicPr>
+                    <pic:cNvPr id="0" name="Picture 12" descr="C:\Users\Joker\Desktop\Class Diagram.png"/>
+                    <pic:cNvPicPr>
+                      <a:picLocks noChangeAspect="1" noChangeArrowheads="1"/>
+                    </pic:cNvPicPr>
+                  </pic:nvPicPr>
+                  <pic:blipFill>
+                    <a:blip r:embed="rId11" cstate="print">
+                      <a:extLst>
+                        <a:ext uri="{28A0092B-C50C-407E-A947-70E740481C1C}">
+                          <a14:useLocalDpi xmlns:a14="http://schemas.microsoft.com/office/drawing/2010/main" val="0"/>
+                        </a:ext>
+                      </a:extLst>
+                    </a:blip>
+                    <a:srcRect/>
+                    <a:stretch>
+                      <a:fillRect/>
+                    </a:stretch>
+                  </pic:blipFill>
+                  <pic:spPr bwMode="auto">
+                    <a:xfrm>
+                      <a:off x="0" y="0"/>
+                      <a:ext cx="6666499" cy="2957885"/>
+                    </a:xfrm>
+                    <a:prstGeom prst="rect">
+                      <a:avLst/>
+                    </a:prstGeom>
+                    <a:noFill/>
+                    <a:ln>
+                      <a:noFill/>
+                    </a:ln>
+                  </pic:spPr>
+                </pic:pic>
+              </a:graphicData>
+            </a:graphic>
+            <wp14:sizeRelH relativeFrom="page">
+              <wp14:pctWidth>0</wp14:pctWidth>
+            </wp14:sizeRelH>
+            <wp14:sizeRelV relativeFrom="page">
+              <wp14:pctHeight>0</wp14:pctHeight>
+            </wp14:sizeRelV>
+          </wp:anchor>
+        </w:drawing>
       </w:r>
     </w:p>
     <w:p>
@@ -15624,7 +15746,7 @@
           <w:rFonts w:eastAsiaTheme="minorEastAsia"/>
         </w:rPr>
       </w:pPr>
-      <w:bookmarkStart w:id="14" w:name="_Toc483496594"/>
+      <w:bookmarkStart w:id="15" w:name="_Toc483496594"/>
       <w:r>
         <w:lastRenderedPageBreak/>
         <w:t xml:space="preserve">3 </w:t>
@@ -15632,13 +15754,13 @@
       <w:r>
         <w:t>Design</w:t>
       </w:r>
-      <w:bookmarkEnd w:id="14"/>
+      <w:bookmarkEnd w:id="15"/>
     </w:p>
     <w:p>
       <w:pPr>
         <w:pStyle w:val="OOAD5"/>
       </w:pPr>
-      <w:bookmarkStart w:id="15" w:name="_Toc483496595"/>
+      <w:bookmarkStart w:id="16" w:name="_Toc483496595"/>
       <w:r>
         <w:t xml:space="preserve">3.1 </w:t>
       </w:r>
@@ -15651,7 +15773,7 @@
       <w:r>
         <w:t>ogical Architecture</w:t>
       </w:r>
-      <w:bookmarkEnd w:id="15"/>
+      <w:bookmarkEnd w:id="16"/>
     </w:p>
     <w:p>
       <w:pPr>
@@ -15666,7 +15788,7 @@
           <w:noProof/>
         </w:rPr>
         <w:pict>
-          <v:shape id="_x0000_i1027" type="#_x0000_t75" style="width:303.05pt;height:584.75pt">
+          <v:shape id="_x0000_i1025" type="#_x0000_t75" style="width:303.05pt;height:584.75pt">
             <v:imagedata r:id="rId12" o:title="Logical Architecture"/>
           </v:shape>
         </w:pict>
@@ -15691,7 +15813,7 @@
       <w:pPr>
         <w:pStyle w:val="OOAD5"/>
       </w:pPr>
-      <w:bookmarkStart w:id="16" w:name="_Toc483496596"/>
+      <w:bookmarkStart w:id="17" w:name="_Toc483496596"/>
       <w:r>
         <w:lastRenderedPageBreak/>
         <w:t xml:space="preserve">3.2 </w:t>
@@ -15699,7 +15821,7 @@
       <w:r>
         <w:t>Use-Case Realizations with GRASP Patterns</w:t>
       </w:r>
-      <w:bookmarkEnd w:id="16"/>
+      <w:bookmarkEnd w:id="17"/>
     </w:p>
     <w:p>
       <w:pPr>
@@ -15766,6 +15888,9 @@
             <w:pPr>
               <w:pStyle w:val="OOAD2"/>
               <w:jc w:val="center"/>
+              <w:rPr>
+                <w:rFonts w:hint="eastAsia"/>
+              </w:rPr>
             </w:pPr>
             <w:r>
               <w:rPr>
@@ -19911,7 +20036,7 @@
       <w:pPr>
         <w:pStyle w:val="OOAD5"/>
       </w:pPr>
-      <w:bookmarkStart w:id="17" w:name="_Toc483496597"/>
+      <w:bookmarkStart w:id="18" w:name="_Toc483496597"/>
       <w:r>
         <w:lastRenderedPageBreak/>
         <w:t xml:space="preserve">3.3 </w:t>
@@ -19919,7 +20044,7 @@
       <w:r>
         <w:t>Design Class Model</w:t>
       </w:r>
-      <w:bookmarkEnd w:id="17"/>
+      <w:bookmarkEnd w:id="18"/>
     </w:p>
     <w:p>
       <w:pPr>
@@ -20013,7 +20138,7 @@
       <w:pPr>
         <w:pStyle w:val="OOAD0"/>
       </w:pPr>
-      <w:bookmarkStart w:id="18" w:name="_Toc483496598"/>
+      <w:bookmarkStart w:id="19" w:name="_Toc483496598"/>
       <w:r>
         <w:lastRenderedPageBreak/>
         <w:t xml:space="preserve">4 </w:t>
@@ -20024,7 +20149,7 @@
         </w:rPr>
         <w:t>Implementation Class Model</w:t>
       </w:r>
-      <w:bookmarkEnd w:id="18"/>
+      <w:bookmarkEnd w:id="19"/>
     </w:p>
     <w:p>
       <w:pPr>
@@ -20033,14 +20158,14 @@
           <w:rFonts w:eastAsiaTheme="minorEastAsia"/>
         </w:rPr>
       </w:pPr>
-      <w:bookmarkStart w:id="19" w:name="_Toc483496599"/>
+      <w:bookmarkStart w:id="20" w:name="_Toc483496599"/>
       <w:r>
         <w:rPr>
           <w:rFonts w:eastAsiaTheme="minorEastAsia" w:hint="eastAsia"/>
         </w:rPr>
         <w:t>4.1 Implementation Class Diagram</w:t>
       </w:r>
-      <w:bookmarkEnd w:id="19"/>
+      <w:bookmarkEnd w:id="20"/>
     </w:p>
     <w:p>
       <w:pPr>
@@ -20094,14 +20219,14 @@
           <w:rFonts w:eastAsiaTheme="minorEastAsia"/>
         </w:rPr>
       </w:pPr>
-      <w:bookmarkStart w:id="20" w:name="_Toc483496600"/>
+      <w:bookmarkStart w:id="21" w:name="_Toc483496600"/>
       <w:r>
         <w:rPr>
           <w:rFonts w:eastAsiaTheme="minorEastAsia"/>
         </w:rPr>
         <w:t>4.2 Different</w:t>
       </w:r>
-      <w:bookmarkEnd w:id="20"/>
+      <w:bookmarkEnd w:id="21"/>
     </w:p>
     <w:tbl>
       <w:tblPr>
@@ -22867,7 +22992,7 @@
       <w:pPr>
         <w:pStyle w:val="OOAD2"/>
         <w:rPr>
-          <w:rFonts w:eastAsiaTheme="minorEastAsia" w:hint="eastAsia"/>
+          <w:rFonts w:eastAsiaTheme="minorEastAsia"/>
         </w:rPr>
       </w:pPr>
     </w:p>
@@ -22878,7 +23003,7 @@
           <w:rFonts w:eastAsiaTheme="minorEastAsia"/>
         </w:rPr>
       </w:pPr>
-      <w:bookmarkStart w:id="21" w:name="_Toc483496601"/>
+      <w:bookmarkStart w:id="22" w:name="_Toc483496601"/>
       <w:r>
         <w:rPr>
           <w:rFonts w:eastAsiaTheme="minorEastAsia"/>
@@ -22886,7 +23011,7 @@
         <w:lastRenderedPageBreak/>
         <w:t>4.3 Calculate Line of Code</w:t>
       </w:r>
-      <w:bookmarkEnd w:id="21"/>
+      <w:bookmarkEnd w:id="22"/>
     </w:p>
     <w:p>
       <w:pPr>
@@ -22932,8 +23057,6 @@
           </wp:inline>
         </w:drawing>
       </w:r>
-      <w:bookmarkStart w:id="22" w:name="_GoBack"/>
-      <w:bookmarkEnd w:id="22"/>
     </w:p>
     <w:p>
       <w:pPr>
@@ -62444,7 +62567,7 @@
       <w:pPr>
         <w:pStyle w:val="OOAD0"/>
         <w:rPr>
-          <w:rFonts w:eastAsiaTheme="minorEastAsia" w:hint="eastAsia"/>
+          <w:rFonts w:eastAsiaTheme="minorEastAsia"/>
         </w:rPr>
       </w:pPr>
       <w:bookmarkStart w:id="29" w:name="_Toc483496608"/>
@@ -65827,9 +65950,6 @@
           <w:p>
             <w:pPr>
               <w:pStyle w:val="OOAD2"/>
-              <w:rPr>
-                <w:rFonts w:hint="eastAsia"/>
-              </w:rPr>
             </w:pPr>
             <w:r>
               <w:rPr>
@@ -65847,10 +65967,7 @@
               <w:t>0</w:t>
             </w:r>
             <w:r>
-              <w:t>0~21</w:t>
-            </w:r>
-            <w:r>
-              <w:t>:00</w:t>
+              <w:t>0~21:00</w:t>
             </w:r>
           </w:p>
         </w:tc>
@@ -65866,13 +65983,7 @@
               <w:rPr>
                 <w:rFonts w:hint="eastAsia"/>
               </w:rPr>
-              <w:t>2</w:t>
-            </w:r>
-            <w:r>
-              <w:rPr>
-                <w:rFonts w:hint="eastAsia"/>
-              </w:rPr>
-              <w:t>HR</w:t>
+              <w:t>2HR</w:t>
             </w:r>
           </w:p>
         </w:tc>
@@ -65900,9 +66011,6 @@
           <w:p>
             <w:pPr>
               <w:pStyle w:val="OOAD2"/>
-              <w:rPr>
-                <w:rFonts w:hint="eastAsia"/>
-              </w:rPr>
             </w:pPr>
             <w:r>
               <w:rPr>
@@ -65920,10 +66028,7 @@
               <w:t>0</w:t>
             </w:r>
             <w:r>
-              <w:t>0~21</w:t>
-            </w:r>
-            <w:r>
-              <w:t>:00</w:t>
+              <w:t>0~21:00</w:t>
             </w:r>
           </w:p>
         </w:tc>
@@ -65939,13 +66044,7 @@
               <w:rPr>
                 <w:rFonts w:hint="eastAsia"/>
               </w:rPr>
-              <w:t>2</w:t>
-            </w:r>
-            <w:r>
-              <w:rPr>
-                <w:rFonts w:hint="eastAsia"/>
-              </w:rPr>
-              <w:t>HR</w:t>
+              <w:t>2HR</w:t>
             </w:r>
           </w:p>
         </w:tc>
@@ -65973,9 +66072,6 @@
           <w:p>
             <w:pPr>
               <w:pStyle w:val="OOAD2"/>
-              <w:rPr>
-                <w:rFonts w:hint="eastAsia"/>
-              </w:rPr>
             </w:pPr>
             <w:r>
               <w:rPr>
@@ -65993,10 +66089,7 @@
               <w:t>0</w:t>
             </w:r>
             <w:r>
-              <w:t>0~21</w:t>
-            </w:r>
-            <w:r>
-              <w:t>:00</w:t>
+              <w:t>0~21:00</w:t>
             </w:r>
           </w:p>
         </w:tc>
@@ -66012,13 +66105,7 @@
               <w:rPr>
                 <w:rFonts w:hint="eastAsia"/>
               </w:rPr>
-              <w:t>2</w:t>
-            </w:r>
-            <w:r>
-              <w:rPr>
-                <w:rFonts w:hint="eastAsia"/>
-              </w:rPr>
-              <w:t>HR</w:t>
+              <w:t>2HR</w:t>
             </w:r>
           </w:p>
         </w:tc>
@@ -66086,13 +66173,7 @@
               <w:rPr>
                 <w:rFonts w:hint="eastAsia"/>
               </w:rPr>
-              <w:t>4</w:t>
-            </w:r>
-            <w:r>
-              <w:rPr>
-                <w:rFonts w:hint="eastAsia"/>
-              </w:rPr>
-              <w:t>.5HR</w:t>
+              <w:t>4.5HR</w:t>
             </w:r>
           </w:p>
         </w:tc>
@@ -66155,13 +66236,7 @@
               <w:rPr>
                 <w:rFonts w:hint="eastAsia"/>
               </w:rPr>
-              <w:t>4</w:t>
-            </w:r>
-            <w:r>
-              <w:rPr>
-                <w:rFonts w:hint="eastAsia"/>
-              </w:rPr>
-              <w:t>.5HR</w:t>
+              <w:t>4.5HR</w:t>
             </w:r>
           </w:p>
         </w:tc>
@@ -66191,10 +66266,7 @@
               <w:t>0</w:t>
             </w:r>
             <w:r>
-              <w:t>9</w:t>
-            </w:r>
-            <w:r>
-              <w:t>:</w:t>
+              <w:t>9:</w:t>
             </w:r>
             <w:r>
               <w:rPr>
@@ -66227,13 +66299,7 @@
               <w:rPr>
                 <w:rFonts w:hint="eastAsia"/>
               </w:rPr>
-              <w:t>4</w:t>
-            </w:r>
-            <w:r>
-              <w:rPr>
-                <w:rFonts w:hint="eastAsia"/>
-              </w:rPr>
-              <w:t>.5HR</w:t>
+              <w:t>4.5HR</w:t>
             </w:r>
           </w:p>
         </w:tc>
@@ -66308,13 +66374,7 @@
               <w:rPr>
                 <w:rFonts w:hint="eastAsia"/>
               </w:rPr>
-              <w:t>5</w:t>
-            </w:r>
-            <w:r>
-              <w:rPr>
-                <w:rFonts w:hint="eastAsia"/>
-              </w:rPr>
-              <w:t>HR</w:t>
+              <w:t>5HR</w:t>
             </w:r>
           </w:p>
         </w:tc>
@@ -66390,13 +66450,7 @@
               <w:rPr>
                 <w:rFonts w:hint="eastAsia"/>
               </w:rPr>
-              <w:t>5</w:t>
-            </w:r>
-            <w:r>
-              <w:rPr>
-                <w:rFonts w:hint="eastAsia"/>
-              </w:rPr>
-              <w:t>HR</w:t>
+              <w:t>5HR</w:t>
             </w:r>
           </w:p>
         </w:tc>
@@ -66472,13 +66526,7 @@
               <w:rPr>
                 <w:rFonts w:hint="eastAsia"/>
               </w:rPr>
-              <w:t>5</w:t>
-            </w:r>
-            <w:r>
-              <w:rPr>
-                <w:rFonts w:hint="eastAsia"/>
-              </w:rPr>
-              <w:t>HR</w:t>
+              <w:t>5HR</w:t>
             </w:r>
           </w:p>
         </w:tc>
@@ -66491,9 +66539,6 @@
           <w:p>
             <w:pPr>
               <w:pStyle w:val="OOAD2"/>
-              <w:rPr>
-                <w:rFonts w:hint="eastAsia"/>
-              </w:rPr>
             </w:pPr>
             <w:r>
               <w:rPr>
@@ -66510,9 +66555,6 @@
           <w:p>
             <w:pPr>
               <w:pStyle w:val="OOAD2"/>
-              <w:rPr>
-                <w:rFonts w:hint="eastAsia"/>
-              </w:rPr>
             </w:pPr>
           </w:p>
         </w:tc>
@@ -66523,9 +66565,6 @@
           <w:p>
             <w:pPr>
               <w:pStyle w:val="OOAD2"/>
-              <w:rPr>
-                <w:rFonts w:hint="eastAsia"/>
-              </w:rPr>
             </w:pPr>
             <w:r>
               <w:rPr>
@@ -66542,9 +66581,6 @@
           <w:p>
             <w:pPr>
               <w:pStyle w:val="OOAD2"/>
-              <w:rPr>
-                <w:rFonts w:hint="eastAsia"/>
-              </w:rPr>
             </w:pPr>
           </w:p>
         </w:tc>
@@ -66555,9 +66591,6 @@
           <w:p>
             <w:pPr>
               <w:pStyle w:val="OOAD2"/>
-              <w:rPr>
-                <w:rFonts w:hint="eastAsia"/>
-              </w:rPr>
             </w:pPr>
             <w:r>
               <w:rPr>
@@ -66574,9 +66607,6 @@
           <w:p>
             <w:pPr>
               <w:pStyle w:val="OOAD2"/>
-              <w:rPr>
-                <w:rFonts w:hint="eastAsia"/>
-              </w:rPr>
             </w:pPr>
           </w:p>
         </w:tc>
@@ -66589,9 +66619,6 @@
           <w:p>
             <w:pPr>
               <w:pStyle w:val="OOAD2"/>
-              <w:rPr>
-                <w:rFonts w:hint="eastAsia"/>
-              </w:rPr>
             </w:pPr>
             <w:r>
               <w:rPr>
@@ -66608,9 +66635,6 @@
           <w:p>
             <w:pPr>
               <w:pStyle w:val="OOAD2"/>
-              <w:rPr>
-                <w:rFonts w:hint="eastAsia"/>
-              </w:rPr>
             </w:pPr>
           </w:p>
         </w:tc>
@@ -66621,9 +66645,6 @@
           <w:p>
             <w:pPr>
               <w:pStyle w:val="OOAD2"/>
-              <w:rPr>
-                <w:rFonts w:hint="eastAsia"/>
-              </w:rPr>
             </w:pPr>
             <w:r>
               <w:rPr>
@@ -66640,9 +66661,6 @@
           <w:p>
             <w:pPr>
               <w:pStyle w:val="OOAD2"/>
-              <w:rPr>
-                <w:rFonts w:hint="eastAsia"/>
-              </w:rPr>
             </w:pPr>
           </w:p>
         </w:tc>
@@ -66653,9 +66671,6 @@
           <w:p>
             <w:pPr>
               <w:pStyle w:val="OOAD2"/>
-              <w:rPr>
-                <w:rFonts w:hint="eastAsia"/>
-              </w:rPr>
             </w:pPr>
             <w:r>
               <w:rPr>
@@ -66675,9 +66690,6 @@
           <w:p>
             <w:pPr>
               <w:pStyle w:val="OOAD2"/>
-              <w:rPr>
-                <w:rFonts w:hint="eastAsia"/>
-              </w:rPr>
             </w:pPr>
           </w:p>
         </w:tc>
@@ -66711,13 +66723,7 @@
               <w:rPr>
                 <w:rFonts w:hint="eastAsia"/>
               </w:rPr>
-              <w:t>11</w:t>
-            </w:r>
-            <w:r>
-              <w:rPr>
-                <w:rFonts w:hint="eastAsia"/>
-              </w:rPr>
-              <w:t>.5HR</w:t>
+              <w:t>11.5HR</w:t>
             </w:r>
           </w:p>
         </w:tc>
@@ -66749,13 +66755,7 @@
               <w:rPr>
                 <w:rFonts w:hint="eastAsia"/>
               </w:rPr>
-              <w:t>11</w:t>
-            </w:r>
-            <w:r>
-              <w:rPr>
-                <w:rFonts w:hint="eastAsia"/>
-              </w:rPr>
-              <w:t>.5HR</w:t>
+              <w:t>11.5HR</w:t>
             </w:r>
           </w:p>
         </w:tc>
@@ -66787,13 +66787,7 @@
               <w:rPr>
                 <w:rFonts w:hint="eastAsia"/>
               </w:rPr>
-              <w:t>11</w:t>
-            </w:r>
-            <w:r>
-              <w:rPr>
-                <w:rFonts w:hint="eastAsia"/>
-              </w:rPr>
-              <w:t>.5HR</w:t>
+              <w:t>11.5HR</w:t>
             </w:r>
           </w:p>
         </w:tc>
@@ -66847,6 +66841,7 @@
         <w:docPartUnique/>
       </w:docPartObj>
     </w:sdtPr>
+    <w:sdtEndPr/>
     <w:sdtContent>
       <w:p>
         <w:pPr>
@@ -66867,7 +66862,7 @@
             <w:noProof/>
             <w:lang w:val="zh-TW"/>
           </w:rPr>
-          <w:t>51</w:t>
+          <w:t>7</w:t>
         </w:r>
         <w:r>
           <w:fldChar w:fldCharType="end"/>
@@ -66904,7 +66899,7 @@
 
 <file path=word/numbering.xml><?xml version="1.0" encoding="utf-8"?>
 <w:numbering xmlns:wpc="http://schemas.microsoft.com/office/word/2010/wordprocessingCanvas" xmlns:mc="http://schemas.openxmlformats.org/markup-compatibility/2006" xmlns:o="urn:schemas-microsoft-com:office:office" xmlns:r="http://schemas.openxmlformats.org/officeDocument/2006/relationships" xmlns:m="http://schemas.openxmlformats.org/officeDocument/2006/math" xmlns:v="urn:schemas-microsoft-com:vml" xmlns:wp14="http://schemas.microsoft.com/office/word/2010/wordprocessingDrawing" xmlns:wp="http://schemas.openxmlformats.org/drawingml/2006/wordprocessingDrawing" xmlns:w10="urn:schemas-microsoft-com:office:word" xmlns:w="http://schemas.openxmlformats.org/wordprocessingml/2006/main" xmlns:w14="http://schemas.microsoft.com/office/word/2010/wordml" xmlns:w15="http://schemas.microsoft.com/office/word/2012/wordml" xmlns:wpg="http://schemas.microsoft.com/office/word/2010/wordprocessingGroup" xmlns:wpi="http://schemas.microsoft.com/office/word/2010/wordprocessingInk" xmlns:wne="http://schemas.microsoft.com/office/word/2006/wordml" xmlns:wps="http://schemas.microsoft.com/office/word/2010/wordprocessingShape" mc:Ignorable="w14 w15 wp14">
-  <w:abstractNum w:abstractNumId="0">
+  <w:abstractNum w:abstractNumId="0" w15:restartNumberingAfterBreak="0">
     <w:nsid w:val="0380061A"/>
     <w:multiLevelType w:val="hybridMultilevel"/>
     <w:tmpl w:val="A87C45C0"/>
@@ -66993,7 +66988,7 @@
       </w:pPr>
     </w:lvl>
   </w:abstractNum>
-  <w:abstractNum w:abstractNumId="1">
+  <w:abstractNum w:abstractNumId="1" w15:restartNumberingAfterBreak="0">
     <w:nsid w:val="04BD6DA1"/>
     <w:multiLevelType w:val="hybridMultilevel"/>
     <w:tmpl w:val="268AEDFA"/>
@@ -67082,7 +67077,7 @@
       </w:pPr>
     </w:lvl>
   </w:abstractNum>
-  <w:abstractNum w:abstractNumId="2">
+  <w:abstractNum w:abstractNumId="2" w15:restartNumberingAfterBreak="0">
     <w:nsid w:val="05F41DA2"/>
     <w:multiLevelType w:val="multilevel"/>
     <w:tmpl w:val="3208C8D0"/>
@@ -67196,7 +67191,7 @@
       </w:rPr>
     </w:lvl>
   </w:abstractNum>
-  <w:abstractNum w:abstractNumId="3">
+  <w:abstractNum w:abstractNumId="3" w15:restartNumberingAfterBreak="0">
     <w:nsid w:val="07404DC7"/>
     <w:multiLevelType w:val="hybridMultilevel"/>
     <w:tmpl w:val="4866E3EA"/>
@@ -67285,7 +67280,7 @@
       </w:pPr>
     </w:lvl>
   </w:abstractNum>
-  <w:abstractNum w:abstractNumId="4">
+  <w:abstractNum w:abstractNumId="4" w15:restartNumberingAfterBreak="0">
     <w:nsid w:val="0ABB5489"/>
     <w:multiLevelType w:val="hybridMultilevel"/>
     <w:tmpl w:val="119A8A58"/>
@@ -67398,7 +67393,7 @@
       </w:rPr>
     </w:lvl>
   </w:abstractNum>
-  <w:abstractNum w:abstractNumId="5">
+  <w:abstractNum w:abstractNumId="5" w15:restartNumberingAfterBreak="0">
     <w:nsid w:val="129F0EC0"/>
     <w:multiLevelType w:val="multilevel"/>
     <w:tmpl w:val="9C24A152"/>
@@ -67519,7 +67514,7 @@
       </w:rPr>
     </w:lvl>
   </w:abstractNum>
-  <w:abstractNum w:abstractNumId="6">
+  <w:abstractNum w:abstractNumId="6" w15:restartNumberingAfterBreak="0">
     <w:nsid w:val="139E3637"/>
     <w:multiLevelType w:val="hybridMultilevel"/>
     <w:tmpl w:val="4C3AA70E"/>
@@ -67608,7 +67603,7 @@
       </w:pPr>
     </w:lvl>
   </w:abstractNum>
-  <w:abstractNum w:abstractNumId="7">
+  <w:abstractNum w:abstractNumId="7" w15:restartNumberingAfterBreak="0">
     <w:nsid w:val="1AE61613"/>
     <w:multiLevelType w:val="hybridMultilevel"/>
     <w:tmpl w:val="35207D02"/>
@@ -67697,7 +67692,7 @@
       </w:pPr>
     </w:lvl>
   </w:abstractNum>
-  <w:abstractNum w:abstractNumId="8">
+  <w:abstractNum w:abstractNumId="8" w15:restartNumberingAfterBreak="0">
     <w:nsid w:val="1F081F81"/>
     <w:multiLevelType w:val="hybridMultilevel"/>
     <w:tmpl w:val="8D3C9C72"/>
@@ -67786,7 +67781,7 @@
       </w:pPr>
     </w:lvl>
   </w:abstractNum>
-  <w:abstractNum w:abstractNumId="9">
+  <w:abstractNum w:abstractNumId="9" w15:restartNumberingAfterBreak="0">
     <w:nsid w:val="254E57C4"/>
     <w:multiLevelType w:val="hybridMultilevel"/>
     <w:tmpl w:val="9F48F896"/>
@@ -67875,7 +67870,7 @@
       </w:pPr>
     </w:lvl>
   </w:abstractNum>
-  <w:abstractNum w:abstractNumId="10">
+  <w:abstractNum w:abstractNumId="10" w15:restartNumberingAfterBreak="0">
     <w:nsid w:val="2AA12992"/>
     <w:multiLevelType w:val="hybridMultilevel"/>
     <w:tmpl w:val="1CC293BA"/>
@@ -67964,7 +67959,7 @@
       </w:pPr>
     </w:lvl>
   </w:abstractNum>
-  <w:abstractNum w:abstractNumId="11">
+  <w:abstractNum w:abstractNumId="11" w15:restartNumberingAfterBreak="0">
     <w:nsid w:val="319F53E7"/>
     <w:multiLevelType w:val="hybridMultilevel"/>
     <w:tmpl w:val="E3BAEAE2"/>
@@ -68053,7 +68048,7 @@
       </w:pPr>
     </w:lvl>
   </w:abstractNum>
-  <w:abstractNum w:abstractNumId="12">
+  <w:abstractNum w:abstractNumId="12" w15:restartNumberingAfterBreak="0">
     <w:nsid w:val="34C81E52"/>
     <w:multiLevelType w:val="multilevel"/>
     <w:tmpl w:val="6B5061D6"/>
@@ -68174,7 +68169,7 @@
       </w:rPr>
     </w:lvl>
   </w:abstractNum>
-  <w:abstractNum w:abstractNumId="13">
+  <w:abstractNum w:abstractNumId="13" w15:restartNumberingAfterBreak="0">
     <w:nsid w:val="4711078A"/>
     <w:multiLevelType w:val="multilevel"/>
     <w:tmpl w:val="B768AFE8"/>
@@ -68295,7 +68290,7 @@
       </w:rPr>
     </w:lvl>
   </w:abstractNum>
-  <w:abstractNum w:abstractNumId="14">
+  <w:abstractNum w:abstractNumId="14" w15:restartNumberingAfterBreak="0">
     <w:nsid w:val="4D102652"/>
     <w:multiLevelType w:val="hybridMultilevel"/>
     <w:tmpl w:val="519C43DA"/>
@@ -68384,7 +68379,7 @@
       </w:pPr>
     </w:lvl>
   </w:abstractNum>
-  <w:abstractNum w:abstractNumId="15">
+  <w:abstractNum w:abstractNumId="15" w15:restartNumberingAfterBreak="0">
     <w:nsid w:val="4ECB118F"/>
     <w:multiLevelType w:val="hybridMultilevel"/>
     <w:tmpl w:val="AD2287A4"/>
@@ -68470,7 +68465,7 @@
       </w:pPr>
     </w:lvl>
   </w:abstractNum>
-  <w:abstractNum w:abstractNumId="16">
+  <w:abstractNum w:abstractNumId="16" w15:restartNumberingAfterBreak="0">
     <w:nsid w:val="593D397B"/>
     <w:multiLevelType w:val="hybridMultilevel"/>
     <w:tmpl w:val="529A3C96"/>
@@ -68559,7 +68554,7 @@
       </w:pPr>
     </w:lvl>
   </w:abstractNum>
-  <w:abstractNum w:abstractNumId="17">
+  <w:abstractNum w:abstractNumId="17" w15:restartNumberingAfterBreak="0">
     <w:nsid w:val="67B26BB2"/>
     <w:multiLevelType w:val="hybridMultilevel"/>
     <w:tmpl w:val="C96E0656"/>
@@ -68648,7 +68643,7 @@
       </w:pPr>
     </w:lvl>
   </w:abstractNum>
-  <w:abstractNum w:abstractNumId="18">
+  <w:abstractNum w:abstractNumId="18" w15:restartNumberingAfterBreak="0">
     <w:nsid w:val="6BBC6A12"/>
     <w:multiLevelType w:val="multilevel"/>
     <w:tmpl w:val="FD0EAB1A"/>
@@ -69272,6 +69267,7 @@
   <w:style w:type="character" w:default="1" w:styleId="a0">
     <w:name w:val="Default Paragraph Font"/>
     <w:uiPriority w:val="1"/>
+    <w:semiHidden/>
     <w:unhideWhenUsed/>
   </w:style>
   <w:style w:type="table" w:default="1" w:styleId="a1">
@@ -69301,7 +69297,6 @@
     <w:uiPriority w:val="39"/>
     <w:rsid w:val="004A5550"/>
     <w:tblPr>
-      <w:tblInd w:w="0" w:type="dxa"/>
       <w:tblBorders>
         <w:top w:val="single" w:sz="4" w:space="0" w:color="auto"/>
         <w:left w:val="single" w:sz="4" w:space="0" w:color="auto"/>
@@ -69310,12 +69305,6 @@
         <w:insideH w:val="single" w:sz="4" w:space="0" w:color="auto"/>
         <w:insideV w:val="single" w:sz="4" w:space="0" w:color="auto"/>
       </w:tblBorders>
-      <w:tblCellMar>
-        <w:top w:w="0" w:type="dxa"/>
-        <w:left w:w="108" w:type="dxa"/>
-        <w:bottom w:w="0" w:type="dxa"/>
-        <w:right w:w="108" w:type="dxa"/>
-      </w:tblCellMar>
     </w:tblPr>
   </w:style>
   <w:style w:type="paragraph" w:styleId="a4">
@@ -70038,7 +70027,7 @@
 </file>
 
 <file path=customXml/itemProps1.xml><?xml version="1.0" encoding="utf-8"?>
-<ds:datastoreItem xmlns:ds="http://schemas.openxmlformats.org/officeDocument/2006/customXml" ds:itemID="{05648294-1FBA-4730-88D3-1315B7C4EE22}">
+<ds:datastoreItem xmlns:ds="http://schemas.openxmlformats.org/officeDocument/2006/customXml" ds:itemID="{B3BF7B51-FF43-479D-A296-FE04AE198AEC}">
   <ds:schemaRefs>
     <ds:schemaRef ds:uri="http://schemas.openxmlformats.org/officeDocument/2006/bibliography"/>
   </ds:schemaRefs>

</xml_diff>